<commit_message>
this is a submission of my assessment
</commit_message>
<xml_diff>
--- a/Assignment1_correlation.docx
+++ b/Assignment1_correlation.docx
@@ -1,6 +1,6 @@
 
 <file path=word/document.xml><?xml version="1.0" encoding="utf-8"?>
-<w:document xmlns:wpc="http://schemas.microsoft.com/office/word/2010/wordprocessingCanvas" xmlns:cx="http://schemas.microsoft.com/office/drawing/2014/chartex" xmlns:cx1="http://schemas.microsoft.com/office/drawing/2015/9/8/chartex" xmlns:cx2="http://schemas.microsoft.com/office/drawing/2015/10/21/chartex" xmlns:cx3="http://schemas.microsoft.com/office/drawing/2016/5/9/chartex" xmlns:cx4="http://schemas.microsoft.com/office/drawing/2016/5/10/chartex" xmlns:cx5="http://schemas.microsoft.com/office/drawing/2016/5/11/chartex" xmlns:cx6="http://schemas.microsoft.com/office/drawing/2016/5/12/chartex" xmlns:cx7="http://schemas.microsoft.com/office/drawing/2016/5/13/chartex" xmlns:cx8="http://schemas.microsoft.com/office/drawing/2016/5/14/chartex" xmlns:mc="http://schemas.openxmlformats.org/markup-compatibility/2006" xmlns:aink="http://schemas.microsoft.com/office/drawing/2016/ink" xmlns:am3d="http://schemas.microsoft.com/office/drawing/2017/model3d" xmlns:o="urn:schemas-microsoft-com:office:office" xmlns:r="http://schemas.openxmlformats.org/officeDocument/2006/relationships" xmlns:m="http://schemas.openxmlformats.org/officeDocument/2006/math" xmlns:v="urn:schemas-microsoft-com:vml" xmlns:wp14="http://schemas.microsoft.com/office/word/2010/wordprocessingDrawing" xmlns:wp="http://schemas.openxmlformats.org/drawingml/2006/wordprocessingDrawing" xmlns:w10="urn:schemas-microsoft-com:office:word" xmlns:w="http://schemas.openxmlformats.org/wordprocessingml/2006/main" xmlns:w14="http://schemas.microsoft.com/office/word/2010/wordml" xmlns:w15="http://schemas.microsoft.com/office/word/2012/wordml" xmlns:w16cid="http://schemas.microsoft.com/office/word/2016/wordml/cid" xmlns:w16se="http://schemas.microsoft.com/office/word/2015/wordml/symex" xmlns:wpg="http://schemas.microsoft.com/office/word/2010/wordprocessingGroup" xmlns:wpi="http://schemas.microsoft.com/office/word/2010/wordprocessingInk" xmlns:wne="http://schemas.microsoft.com/office/word/2006/wordml" xmlns:wps="http://schemas.microsoft.com/office/word/2010/wordprocessingShape" mc:Ignorable="w14 w15 w16se w16cid wp14">
+<w:document xmlns:wpc="http://schemas.microsoft.com/office/word/2010/wordprocessingCanvas" xmlns:mc="http://schemas.openxmlformats.org/markup-compatibility/2006" xmlns:o="urn:schemas-microsoft-com:office:office" xmlns:r="http://schemas.openxmlformats.org/officeDocument/2006/relationships" xmlns:m="http://schemas.openxmlformats.org/officeDocument/2006/math" xmlns:v="urn:schemas-microsoft-com:vml" xmlns:wp14="http://schemas.microsoft.com/office/word/2010/wordprocessingDrawing" xmlns:wp="http://schemas.openxmlformats.org/drawingml/2006/wordprocessingDrawing" xmlns:w10="urn:schemas-microsoft-com:office:word" xmlns:w="http://schemas.openxmlformats.org/wordprocessingml/2006/main" xmlns:w14="http://schemas.microsoft.com/office/word/2010/wordml" xmlns:w15="http://schemas.microsoft.com/office/word/2012/wordml" xmlns:wpg="http://schemas.microsoft.com/office/word/2010/wordprocessingGroup" xmlns:wpi="http://schemas.microsoft.com/office/word/2010/wordprocessingInk" xmlns:wne="http://schemas.microsoft.com/office/word/2006/wordml" xmlns:wps="http://schemas.microsoft.com/office/word/2010/wordprocessingShape" mc:Ignorable="w14 w15 wp14">
   <w:body>
     <w:p>
       <w:pPr>
@@ -325,18 +325,8 @@
           <w:sz w:val="24"/>
           <w:szCs w:val="24"/>
         </w:rPr>
-        <w:t>In the next series of challenges, we will predict employee salaries from different employee characteristics (or features).</w:t>
-      </w:r>
-      <w:r>
-        <w:rPr>
-          <w:rFonts w:ascii="Times New Roman" w:hAnsi="Times New Roman" w:cs="Times New Roman"/>
-          <w:sz w:val="24"/>
-          <w:szCs w:val="24"/>
-        </w:rPr>
-        <w:t xml:space="preserve"> </w:t>
-      </w:r>
-      <w:bookmarkStart w:id="0" w:name="_GoBack"/>
-      <w:bookmarkEnd w:id="0"/>
+        <w:t xml:space="preserve">In the next series of challenges, we will predict employee salaries from different employee characteristics (or features). </w:t>
+      </w:r>
       <w:r>
         <w:rPr>
           <w:rFonts w:ascii="Times New Roman" w:hAnsi="Times New Roman" w:cs="Times New Roman"/>
@@ -397,7 +387,25 @@
           <w:sz w:val="24"/>
           <w:szCs w:val="24"/>
         </w:rPr>
-        <w:t>Import the data salary.csv to a Jupyter Notebook and answer the following questions:</w:t>
+        <w:t xml:space="preserve">Import the data salary.csv to a </w:t>
+      </w:r>
+      <w:proofErr w:type="spellStart"/>
+      <w:r>
+        <w:rPr>
+          <w:rFonts w:ascii="Times New Roman" w:hAnsi="Times New Roman" w:cs="Times New Roman"/>
+          <w:sz w:val="24"/>
+          <w:szCs w:val="24"/>
+        </w:rPr>
+        <w:t>Jupyter</w:t>
+      </w:r>
+      <w:proofErr w:type="spellEnd"/>
+      <w:r>
+        <w:rPr>
+          <w:rFonts w:ascii="Times New Roman" w:hAnsi="Times New Roman" w:cs="Times New Roman"/>
+          <w:sz w:val="24"/>
+          <w:szCs w:val="24"/>
+        </w:rPr>
+        <w:t xml:space="preserve"> Notebook and answer the following questions:</w:t>
       </w:r>
     </w:p>
     <w:p>
@@ -444,15 +452,26 @@
           <w:rFonts w:ascii="Times New Roman" w:hAnsi="Times New Roman" w:cs="Times New Roman"/>
           <w:sz w:val="24"/>
           <w:szCs w:val="24"/>
-        </w:rPr>
-      </w:pPr>
-      <w:r>
-        <w:rPr>
-          <w:rFonts w:ascii="Times New Roman" w:hAnsi="Times New Roman" w:cs="Times New Roman"/>
-          <w:sz w:val="24"/>
-          <w:szCs w:val="24"/>
+          <w:highlight w:val="yellow"/>
+        </w:rPr>
+      </w:pPr>
+      <w:r>
+        <w:rPr>
+          <w:rFonts w:ascii="Times New Roman" w:hAnsi="Times New Roman" w:cs="Times New Roman"/>
+          <w:sz w:val="24"/>
+          <w:szCs w:val="24"/>
+          <w:highlight w:val="yellow"/>
         </w:rPr>
         <w:t>How many responders are there? Are there any missing values in any of the variables?</w:t>
+      </w:r>
+      <w:r>
+        <w:rPr>
+          <w:rFonts w:ascii="Times New Roman" w:hAnsi="Times New Roman" w:cs="Times New Roman"/>
+          <w:sz w:val="24"/>
+          <w:szCs w:val="24"/>
+          <w:highlight w:val="yellow"/>
+        </w:rPr>
+        <w:t xml:space="preserve"> </w:t>
       </w:r>
     </w:p>
     <w:p>
@@ -467,16 +486,9 @@
           <w:rFonts w:ascii="Times New Roman" w:hAnsi="Times New Roman" w:cs="Times New Roman"/>
           <w:sz w:val="24"/>
           <w:szCs w:val="24"/>
-        </w:rPr>
-      </w:pPr>
-      <w:r>
-        <w:rPr>
-          <w:rFonts w:ascii="Times New Roman" w:hAnsi="Times New Roman" w:cs="Times New Roman"/>
-          <w:sz w:val="24"/>
-          <w:szCs w:val="24"/>
-        </w:rPr>
-        <w:t>What is the lowest salary and highest salary in the group?</w:t>
-      </w:r>
+          <w:highlight w:val="yellow"/>
+        </w:rPr>
+      </w:pPr>
     </w:p>
     <w:p>
       <w:pPr>
@@ -490,15 +502,17 @@
           <w:rFonts w:ascii="Times New Roman" w:hAnsi="Times New Roman" w:cs="Times New Roman"/>
           <w:sz w:val="24"/>
           <w:szCs w:val="24"/>
-        </w:rPr>
-      </w:pPr>
-      <w:r>
-        <w:rPr>
-          <w:rFonts w:ascii="Times New Roman" w:hAnsi="Times New Roman" w:cs="Times New Roman"/>
-          <w:sz w:val="24"/>
-          <w:szCs w:val="24"/>
-        </w:rPr>
-        <w:t>What is the mean salary for the sample? Include the standard error of the mean.</w:t>
+          <w:highlight w:val="yellow"/>
+        </w:rPr>
+      </w:pPr>
+      <w:r>
+        <w:rPr>
+          <w:rFonts w:ascii="Times New Roman" w:hAnsi="Times New Roman" w:cs="Times New Roman"/>
+          <w:sz w:val="24"/>
+          <w:szCs w:val="24"/>
+          <w:highlight w:val="yellow"/>
+        </w:rPr>
+        <w:t>What is the lowest salary and highest salary in the group?</w:t>
       </w:r>
     </w:p>
     <w:p>
@@ -513,39 +527,36 @@
           <w:rFonts w:ascii="Times New Roman" w:hAnsi="Times New Roman" w:cs="Times New Roman"/>
           <w:sz w:val="24"/>
           <w:szCs w:val="24"/>
-        </w:rPr>
-      </w:pPr>
-      <w:r>
-        <w:rPr>
-          <w:rFonts w:ascii="Times New Roman" w:hAnsi="Times New Roman" w:cs="Times New Roman"/>
-          <w:sz w:val="24"/>
-          <w:szCs w:val="24"/>
-        </w:rPr>
-        <w:t>What is the standard deviation for</w:t>
-      </w:r>
-      <w:r>
-        <w:rPr>
-          <w:rFonts w:ascii="Times New Roman" w:hAnsi="Times New Roman" w:cs="Times New Roman"/>
-          <w:sz w:val="24"/>
-          <w:szCs w:val="24"/>
-        </w:rPr>
-        <w:t xml:space="preserve"> the </w:t>
-      </w:r>
-      <w:r>
-        <w:rPr>
-          <w:rFonts w:ascii="Times New Roman" w:hAnsi="Times New Roman" w:cs="Times New Roman"/>
-          <w:sz w:val="24"/>
-          <w:szCs w:val="24"/>
-        </w:rPr>
-        <w:t>years worked</w:t>
-      </w:r>
-      <w:r>
-        <w:rPr>
-          <w:rFonts w:ascii="Times New Roman" w:hAnsi="Times New Roman" w:cs="Times New Roman"/>
-          <w:sz w:val="24"/>
-          <w:szCs w:val="24"/>
-        </w:rPr>
-        <w:t>?</w:t>
+          <w:highlight w:val="yellow"/>
+        </w:rPr>
+      </w:pPr>
+      <w:r>
+        <w:rPr>
+          <w:rFonts w:ascii="Times New Roman" w:hAnsi="Times New Roman" w:cs="Times New Roman"/>
+          <w:sz w:val="24"/>
+          <w:szCs w:val="24"/>
+          <w:highlight w:val="yellow"/>
+        </w:rPr>
+        <w:t xml:space="preserve">What is the mean salary for the sample? Include the </w:t>
+      </w:r>
+      <w:r>
+        <w:rPr>
+          <w:rFonts w:ascii="Times New Roman" w:hAnsi="Times New Roman" w:cs="Times New Roman"/>
+          <w:color w:val="FF0000"/>
+          <w:sz w:val="24"/>
+          <w:szCs w:val="24"/>
+          <w:highlight w:val="yellow"/>
+        </w:rPr>
+        <w:t xml:space="preserve">standard error </w:t>
+      </w:r>
+      <w:r>
+        <w:rPr>
+          <w:rFonts w:ascii="Times New Roman" w:hAnsi="Times New Roman" w:cs="Times New Roman"/>
+          <w:sz w:val="24"/>
+          <w:szCs w:val="24"/>
+          <w:highlight w:val="yellow"/>
+        </w:rPr>
+        <w:t>of the mean.</w:t>
       </w:r>
     </w:p>
     <w:p>
@@ -567,8 +578,36 @@
           <w:rFonts w:ascii="Times New Roman" w:hAnsi="Times New Roman" w:cs="Times New Roman"/>
           <w:sz w:val="24"/>
           <w:szCs w:val="24"/>
-        </w:rPr>
-        <w:t>What is the median salary for the sample?</w:t>
+          <w:highlight w:val="yellow"/>
+        </w:rPr>
+        <w:t>What is the standard deviation for</w:t>
+      </w:r>
+      <w:r>
+        <w:rPr>
+          <w:rFonts w:ascii="Times New Roman" w:hAnsi="Times New Roman" w:cs="Times New Roman"/>
+          <w:sz w:val="24"/>
+          <w:szCs w:val="24"/>
+          <w:highlight w:val="yellow"/>
+        </w:rPr>
+        <w:t xml:space="preserve"> the </w:t>
+      </w:r>
+      <w:r>
+        <w:rPr>
+          <w:rFonts w:ascii="Times New Roman" w:hAnsi="Times New Roman" w:cs="Times New Roman"/>
+          <w:sz w:val="24"/>
+          <w:szCs w:val="24"/>
+          <w:highlight w:val="yellow"/>
+        </w:rPr>
+        <w:t>years worked</w:t>
+      </w:r>
+      <w:r>
+        <w:rPr>
+          <w:rFonts w:ascii="Times New Roman" w:hAnsi="Times New Roman" w:cs="Times New Roman"/>
+          <w:sz w:val="24"/>
+          <w:szCs w:val="24"/>
+          <w:highlight w:val="yellow"/>
+        </w:rPr>
+        <w:t>?</w:t>
       </w:r>
     </w:p>
     <w:p>
@@ -583,39 +622,17 @@
           <w:rFonts w:ascii="Times New Roman" w:hAnsi="Times New Roman" w:cs="Times New Roman"/>
           <w:sz w:val="24"/>
           <w:szCs w:val="24"/>
-        </w:rPr>
-      </w:pPr>
-      <w:r>
-        <w:rPr>
-          <w:rFonts w:ascii="Times New Roman" w:hAnsi="Times New Roman" w:cs="Times New Roman"/>
-          <w:sz w:val="24"/>
-          <w:szCs w:val="24"/>
-        </w:rPr>
-        <w:t xml:space="preserve">What is the interquartile range for </w:t>
-      </w:r>
-      <w:r>
-        <w:rPr>
-          <w:rFonts w:ascii="Times New Roman" w:hAnsi="Times New Roman" w:cs="Times New Roman"/>
-          <w:sz w:val="24"/>
-          <w:szCs w:val="24"/>
-        </w:rPr>
-        <w:t>s</w:t>
-      </w:r>
-      <w:r>
-        <w:rPr>
-          <w:rFonts w:ascii="Times New Roman" w:hAnsi="Times New Roman" w:cs="Times New Roman"/>
-          <w:sz w:val="24"/>
-          <w:szCs w:val="24"/>
-        </w:rPr>
-        <w:t xml:space="preserve">alary in </w:t>
-      </w:r>
-      <w:r>
-        <w:rPr>
-          <w:rFonts w:ascii="Times New Roman" w:hAnsi="Times New Roman" w:cs="Times New Roman"/>
-          <w:sz w:val="24"/>
-          <w:szCs w:val="24"/>
-        </w:rPr>
-        <w:t>the sample?</w:t>
+          <w:highlight w:val="yellow"/>
+        </w:rPr>
+      </w:pPr>
+      <w:r>
+        <w:rPr>
+          <w:rFonts w:ascii="Times New Roman" w:hAnsi="Times New Roman" w:cs="Times New Roman"/>
+          <w:sz w:val="24"/>
+          <w:szCs w:val="24"/>
+          <w:highlight w:val="yellow"/>
+        </w:rPr>
+        <w:t>What is the median salary for the sample?</w:t>
       </w:r>
     </w:p>
     <w:p>
@@ -630,47 +647,44 @@
           <w:rFonts w:ascii="Times New Roman" w:hAnsi="Times New Roman" w:cs="Times New Roman"/>
           <w:sz w:val="24"/>
           <w:szCs w:val="24"/>
-        </w:rPr>
-      </w:pPr>
-      <w:r>
-        <w:rPr>
-          <w:rFonts w:ascii="Times New Roman" w:hAnsi="Times New Roman" w:cs="Times New Roman"/>
-          <w:sz w:val="24"/>
-          <w:szCs w:val="24"/>
-        </w:rPr>
-        <w:t>How many men are there in the sample? How man</w:t>
-      </w:r>
-      <w:r>
-        <w:rPr>
-          <w:rFonts w:ascii="Times New Roman" w:hAnsi="Times New Roman" w:cs="Times New Roman"/>
-          <w:sz w:val="24"/>
-          <w:szCs w:val="24"/>
-        </w:rPr>
-        <w:t>y women are there in the sample?</w:t>
-      </w:r>
-      <w:r>
-        <w:rPr>
-          <w:rFonts w:ascii="Times New Roman" w:hAnsi="Times New Roman" w:cs="Times New Roman"/>
-          <w:sz w:val="24"/>
-          <w:szCs w:val="24"/>
-        </w:rPr>
-        <w:t xml:space="preserve"> Present this information in </w:t>
-      </w:r>
-      <w:r>
-        <w:rPr>
-          <w:rFonts w:ascii="Times New Roman" w:hAnsi="Times New Roman" w:cs="Times New Roman"/>
-          <w:sz w:val="24"/>
-          <w:szCs w:val="24"/>
-        </w:rPr>
-        <w:t>a</w:t>
-      </w:r>
-      <w:r>
-        <w:rPr>
-          <w:rFonts w:ascii="Times New Roman" w:hAnsi="Times New Roman" w:cs="Times New Roman"/>
-          <w:sz w:val="24"/>
-          <w:szCs w:val="24"/>
-        </w:rPr>
-        <w:t xml:space="preserve"> table. </w:t>
+          <w:highlight w:val="yellow"/>
+        </w:rPr>
+      </w:pPr>
+      <w:r>
+        <w:rPr>
+          <w:rFonts w:ascii="Times New Roman" w:hAnsi="Times New Roman" w:cs="Times New Roman"/>
+          <w:sz w:val="24"/>
+          <w:szCs w:val="24"/>
+          <w:highlight w:val="yellow"/>
+        </w:rPr>
+        <w:t xml:space="preserve">What is the interquartile range for </w:t>
+      </w:r>
+      <w:r>
+        <w:rPr>
+          <w:rFonts w:ascii="Times New Roman" w:hAnsi="Times New Roman" w:cs="Times New Roman"/>
+          <w:sz w:val="24"/>
+          <w:szCs w:val="24"/>
+          <w:highlight w:val="yellow"/>
+        </w:rPr>
+        <w:t>s</w:t>
+      </w:r>
+      <w:r>
+        <w:rPr>
+          <w:rFonts w:ascii="Times New Roman" w:hAnsi="Times New Roman" w:cs="Times New Roman"/>
+          <w:sz w:val="24"/>
+          <w:szCs w:val="24"/>
+          <w:highlight w:val="yellow"/>
+        </w:rPr>
+        <w:t xml:space="preserve">alary in </w:t>
+      </w:r>
+      <w:r>
+        <w:rPr>
+          <w:rFonts w:ascii="Times New Roman" w:hAnsi="Times New Roman" w:cs="Times New Roman"/>
+          <w:sz w:val="24"/>
+          <w:szCs w:val="24"/>
+          <w:highlight w:val="yellow"/>
+        </w:rPr>
+        <w:t>the sample?</w:t>
       </w:r>
     </w:p>
     <w:p>
@@ -685,15 +699,96 @@
           <w:rFonts w:ascii="Times New Roman" w:hAnsi="Times New Roman" w:cs="Times New Roman"/>
           <w:sz w:val="24"/>
           <w:szCs w:val="24"/>
-        </w:rPr>
-      </w:pPr>
-      <w:r>
-        <w:rPr>
-          <w:rFonts w:ascii="Times New Roman" w:hAnsi="Times New Roman" w:cs="Times New Roman"/>
-          <w:sz w:val="24"/>
-          <w:szCs w:val="24"/>
-        </w:rPr>
-        <w:t xml:space="preserve">How many women are full professors compared to men? </w:t>
+          <w:highlight w:val="yellow"/>
+        </w:rPr>
+      </w:pPr>
+      <w:r>
+        <w:rPr>
+          <w:rFonts w:ascii="Times New Roman" w:hAnsi="Times New Roman" w:cs="Times New Roman"/>
+          <w:sz w:val="24"/>
+          <w:szCs w:val="24"/>
+          <w:highlight w:val="yellow"/>
+        </w:rPr>
+        <w:t>How many men are there in the sample? How man</w:t>
+      </w:r>
+      <w:r>
+        <w:rPr>
+          <w:rFonts w:ascii="Times New Roman" w:hAnsi="Times New Roman" w:cs="Times New Roman"/>
+          <w:sz w:val="24"/>
+          <w:szCs w:val="24"/>
+          <w:highlight w:val="yellow"/>
+        </w:rPr>
+        <w:t>y women are there in the sample?</w:t>
+      </w:r>
+      <w:r>
+        <w:rPr>
+          <w:rFonts w:ascii="Times New Roman" w:hAnsi="Times New Roman" w:cs="Times New Roman"/>
+          <w:sz w:val="24"/>
+          <w:szCs w:val="24"/>
+          <w:highlight w:val="yellow"/>
+        </w:rPr>
+        <w:t xml:space="preserve"> Present this information in </w:t>
+      </w:r>
+      <w:r>
+        <w:rPr>
+          <w:rFonts w:ascii="Times New Roman" w:hAnsi="Times New Roman" w:cs="Times New Roman"/>
+          <w:sz w:val="24"/>
+          <w:szCs w:val="24"/>
+          <w:highlight w:val="yellow"/>
+        </w:rPr>
+        <w:t>a</w:t>
+      </w:r>
+      <w:r>
+        <w:rPr>
+          <w:rFonts w:ascii="Times New Roman" w:hAnsi="Times New Roman" w:cs="Times New Roman"/>
+          <w:sz w:val="24"/>
+          <w:szCs w:val="24"/>
+          <w:highlight w:val="yellow"/>
+        </w:rPr>
+        <w:t xml:space="preserve"> table. </w:t>
+      </w:r>
+    </w:p>
+    <w:p>
+      <w:pPr>
+        <w:pStyle w:val="NoSpacing"/>
+        <w:numPr>
+          <w:ilvl w:val="0"/>
+          <w:numId w:val="21"/>
+        </w:numPr>
+        <w:spacing w:line="276" w:lineRule="auto"/>
+        <w:rPr>
+          <w:rFonts w:ascii="Times New Roman" w:hAnsi="Times New Roman" w:cs="Times New Roman"/>
+          <w:sz w:val="24"/>
+          <w:szCs w:val="24"/>
+          <w:highlight w:val="yellow"/>
+        </w:rPr>
+      </w:pPr>
+      <w:r>
+        <w:rPr>
+          <w:rFonts w:ascii="Times New Roman" w:hAnsi="Times New Roman" w:cs="Times New Roman"/>
+          <w:sz w:val="24"/>
+          <w:szCs w:val="24"/>
+          <w:highlight w:val="yellow"/>
+        </w:rPr>
+        <w:t>How many women are full professors compared to men?</w:t>
+      </w:r>
+      <w:r>
+        <w:rPr>
+          <w:rFonts w:ascii="Times New Roman" w:hAnsi="Times New Roman" w:cs="Times New Roman"/>
+          <w:sz w:val="24"/>
+          <w:szCs w:val="24"/>
+          <w:highlight w:val="yellow"/>
+        </w:rPr>
+        <w:t xml:space="preserve"> </w:t>
+      </w:r>
+      <w:r>
+        <w:rPr>
+          <w:rFonts w:ascii="Times New Roman" w:hAnsi="Times New Roman" w:cs="Times New Roman"/>
+          <w:sz w:val="24"/>
+          <w:szCs w:val="24"/>
+          <w:highlight w:val="yellow"/>
+        </w:rPr>
+        <w:tab/>
       </w:r>
     </w:p>
     <w:p>
@@ -706,11 +801,13 @@
         <w:jc w:val="both"/>
         <w:rPr>
           <w:rFonts w:ascii="Times New Roman" w:hAnsi="Times New Roman" w:cs="Times New Roman"/>
-        </w:rPr>
-      </w:pPr>
-      <w:r>
-        <w:rPr>
-          <w:rFonts w:ascii="Times New Roman" w:hAnsi="Times New Roman" w:cs="Times New Roman"/>
+          <w:highlight w:val="yellow"/>
+        </w:rPr>
+      </w:pPr>
+      <w:r>
+        <w:rPr>
+          <w:rFonts w:ascii="Times New Roman" w:hAnsi="Times New Roman" w:cs="Times New Roman"/>
+          <w:highlight w:val="yellow"/>
         </w:rPr>
         <w:t>Create a histogram for the variable Salary.</w:t>
       </w:r>
@@ -730,6 +827,7 @@
       <w:r>
         <w:rPr>
           <w:rFonts w:ascii="Times New Roman" w:hAnsi="Times New Roman" w:cs="Times New Roman"/>
+          <w:highlight w:val="lightGray"/>
         </w:rPr>
         <w:t>Examine the histogram and describe the distribution for Salary.</w:t>
       </w:r>
@@ -753,6 +851,7 @@
           <w:rFonts w:ascii="Times New Roman" w:hAnsi="Times New Roman" w:cs="Times New Roman"/>
           <w:sz w:val="24"/>
           <w:szCs w:val="24"/>
+          <w:highlight w:val="lightGray"/>
         </w:rPr>
         <w:t>C</w:t>
       </w:r>
@@ -761,8 +860,17 @@
           <w:rFonts w:ascii="Times New Roman" w:hAnsi="Times New Roman" w:cs="Times New Roman"/>
           <w:sz w:val="24"/>
           <w:szCs w:val="24"/>
-        </w:rPr>
-        <w:t xml:space="preserve">reate a bar graph to show the different average salaries of men and women. </w:t>
+          <w:highlight w:val="lightGray"/>
+        </w:rPr>
+        <w:t>reate a bar graph to show the different average salaries of men and women</w:t>
+      </w:r>
+      <w:r>
+        <w:rPr>
+          <w:rFonts w:ascii="Times New Roman" w:hAnsi="Times New Roman" w:cs="Times New Roman"/>
+          <w:sz w:val="24"/>
+          <w:szCs w:val="24"/>
+        </w:rPr>
+        <w:t xml:space="preserve">. </w:t>
       </w:r>
       <w:r>
         <w:rPr>
@@ -788,6 +896,8 @@
         </w:rPr>
         <w:t xml:space="preserve"> </w:t>
       </w:r>
+      <w:bookmarkStart w:id="0" w:name="_GoBack"/>
+      <w:bookmarkEnd w:id="0"/>
     </w:p>
     <w:p>
       <w:pPr>
@@ -927,15 +1037,44 @@
           <w:sz w:val="24"/>
           <w:szCs w:val="24"/>
         </w:rPr>
+        <w:lastRenderedPageBreak/>
         <w:t xml:space="preserve">Using the </w:t>
       </w:r>
-      <w:r>
-        <w:rPr>
-          <w:rFonts w:ascii="Times New Roman" w:hAnsi="Times New Roman" w:cs="Times New Roman"/>
-          <w:sz w:val="24"/>
-          <w:szCs w:val="24"/>
-        </w:rPr>
-        <w:t xml:space="preserve">pearsonr function from the scipy.stats </w:t>
+      <w:proofErr w:type="spellStart"/>
+      <w:r>
+        <w:rPr>
+          <w:rFonts w:ascii="Times New Roman" w:hAnsi="Times New Roman" w:cs="Times New Roman"/>
+          <w:sz w:val="24"/>
+          <w:szCs w:val="24"/>
+        </w:rPr>
+        <w:t>pearsonr</w:t>
+      </w:r>
+      <w:proofErr w:type="spellEnd"/>
+      <w:r>
+        <w:rPr>
+          <w:rFonts w:ascii="Times New Roman" w:hAnsi="Times New Roman" w:cs="Times New Roman"/>
+          <w:sz w:val="24"/>
+          <w:szCs w:val="24"/>
+        </w:rPr>
+        <w:t xml:space="preserve"> function from the </w:t>
+      </w:r>
+      <w:proofErr w:type="spellStart"/>
+      <w:r>
+        <w:rPr>
+          <w:rFonts w:ascii="Times New Roman" w:hAnsi="Times New Roman" w:cs="Times New Roman"/>
+          <w:sz w:val="24"/>
+          <w:szCs w:val="24"/>
+        </w:rPr>
+        <w:t>scipy.stats</w:t>
+      </w:r>
+      <w:proofErr w:type="spellEnd"/>
+      <w:r>
+        <w:rPr>
+          <w:rFonts w:ascii="Times New Roman" w:hAnsi="Times New Roman" w:cs="Times New Roman"/>
+          <w:sz w:val="24"/>
+          <w:szCs w:val="24"/>
+        </w:rPr>
+        <w:t xml:space="preserve"> </w:t>
       </w:r>
       <w:r>
         <w:rPr>
@@ -961,16 +1100,7 @@
           <w:sz w:val="24"/>
           <w:szCs w:val="24"/>
         </w:rPr>
-        <w:t xml:space="preserve"> value) to determine the nature of the </w:t>
-      </w:r>
-      <w:r>
-        <w:rPr>
-          <w:rFonts w:ascii="Times New Roman" w:hAnsi="Times New Roman" w:cs="Times New Roman"/>
-          <w:sz w:val="24"/>
-          <w:szCs w:val="24"/>
-        </w:rPr>
-        <w:lastRenderedPageBreak/>
-        <w:t xml:space="preserve">relationship between </w:t>
+        <w:t xml:space="preserve"> value) to determine the nature of the relationship between </w:t>
       </w:r>
       <w:r>
         <w:rPr>
@@ -1002,7 +1132,35 @@
           <w:sz w:val="24"/>
           <w:szCs w:val="24"/>
         </w:rPr>
-        <w:t>See help(pearsonr) for help on this function.</w:t>
+        <w:t xml:space="preserve">See </w:t>
+      </w:r>
+      <w:proofErr w:type="gramStart"/>
+      <w:r>
+        <w:rPr>
+          <w:rFonts w:ascii="Times New Roman" w:hAnsi="Times New Roman" w:cs="Times New Roman"/>
+          <w:sz w:val="24"/>
+          <w:szCs w:val="24"/>
+        </w:rPr>
+        <w:t>help(</w:t>
+      </w:r>
+      <w:proofErr w:type="spellStart"/>
+      <w:proofErr w:type="gramEnd"/>
+      <w:r>
+        <w:rPr>
+          <w:rFonts w:ascii="Times New Roman" w:hAnsi="Times New Roman" w:cs="Times New Roman"/>
+          <w:sz w:val="24"/>
+          <w:szCs w:val="24"/>
+        </w:rPr>
+        <w:t>pearsonr</w:t>
+      </w:r>
+      <w:proofErr w:type="spellEnd"/>
+      <w:r>
+        <w:rPr>
+          <w:rFonts w:ascii="Times New Roman" w:hAnsi="Times New Roman" w:cs="Times New Roman"/>
+          <w:sz w:val="24"/>
+          <w:szCs w:val="24"/>
+        </w:rPr>
+        <w:t>) for help on this function.</w:t>
       </w:r>
     </w:p>
     <w:p>
@@ -1111,7 +1269,7 @@
 </file>
 
 <file path=word/endnotes.xml><?xml version="1.0" encoding="utf-8"?>
-<w:endnotes xmlns:wpc="http://schemas.microsoft.com/office/word/2010/wordprocessingCanvas" xmlns:cx="http://schemas.microsoft.com/office/drawing/2014/chartex" xmlns:cx1="http://schemas.microsoft.com/office/drawing/2015/9/8/chartex" xmlns:cx2="http://schemas.microsoft.com/office/drawing/2015/10/21/chartex" xmlns:cx3="http://schemas.microsoft.com/office/drawing/2016/5/9/chartex" xmlns:cx4="http://schemas.microsoft.com/office/drawing/2016/5/10/chartex" xmlns:cx5="http://schemas.microsoft.com/office/drawing/2016/5/11/chartex" xmlns:cx6="http://schemas.microsoft.com/office/drawing/2016/5/12/chartex" xmlns:cx7="http://schemas.microsoft.com/office/drawing/2016/5/13/chartex" xmlns:cx8="http://schemas.microsoft.com/office/drawing/2016/5/14/chartex" xmlns:mc="http://schemas.openxmlformats.org/markup-compatibility/2006" xmlns:aink="http://schemas.microsoft.com/office/drawing/2016/ink" xmlns:am3d="http://schemas.microsoft.com/office/drawing/2017/model3d" xmlns:o="urn:schemas-microsoft-com:office:office" xmlns:r="http://schemas.openxmlformats.org/officeDocument/2006/relationships" xmlns:m="http://schemas.openxmlformats.org/officeDocument/2006/math" xmlns:v="urn:schemas-microsoft-com:vml" xmlns:wp14="http://schemas.microsoft.com/office/word/2010/wordprocessingDrawing" xmlns:wp="http://schemas.openxmlformats.org/drawingml/2006/wordprocessingDrawing" xmlns:w10="urn:schemas-microsoft-com:office:word" xmlns:w="http://schemas.openxmlformats.org/wordprocessingml/2006/main" xmlns:w14="http://schemas.microsoft.com/office/word/2010/wordml" xmlns:w15="http://schemas.microsoft.com/office/word/2012/wordml" xmlns:w16cid="http://schemas.microsoft.com/office/word/2016/wordml/cid" xmlns:w16se="http://schemas.microsoft.com/office/word/2015/wordml/symex" xmlns:wpg="http://schemas.microsoft.com/office/word/2010/wordprocessingGroup" xmlns:wpi="http://schemas.microsoft.com/office/word/2010/wordprocessingInk" xmlns:wne="http://schemas.microsoft.com/office/word/2006/wordml" xmlns:wps="http://schemas.microsoft.com/office/word/2010/wordprocessingShape" mc:Ignorable="w14 w15 w16se w16cid wp14">
+<w:endnotes xmlns:wpc="http://schemas.microsoft.com/office/word/2010/wordprocessingCanvas" xmlns:mc="http://schemas.openxmlformats.org/markup-compatibility/2006" xmlns:o="urn:schemas-microsoft-com:office:office" xmlns:r="http://schemas.openxmlformats.org/officeDocument/2006/relationships" xmlns:m="http://schemas.openxmlformats.org/officeDocument/2006/math" xmlns:v="urn:schemas-microsoft-com:vml" xmlns:wp14="http://schemas.microsoft.com/office/word/2010/wordprocessingDrawing" xmlns:wp="http://schemas.openxmlformats.org/drawingml/2006/wordprocessingDrawing" xmlns:w10="urn:schemas-microsoft-com:office:word" xmlns:w="http://schemas.openxmlformats.org/wordprocessingml/2006/main" xmlns:w14="http://schemas.microsoft.com/office/word/2010/wordml" xmlns:w15="http://schemas.microsoft.com/office/word/2012/wordml" xmlns:wpg="http://schemas.microsoft.com/office/word/2010/wordprocessingGroup" xmlns:wpi="http://schemas.microsoft.com/office/word/2010/wordprocessingInk" xmlns:wne="http://schemas.microsoft.com/office/word/2006/wordml" xmlns:wps="http://schemas.microsoft.com/office/word/2010/wordprocessingShape" mc:Ignorable="w14 w15 wp14">
   <w:endnote w:type="separator" w:id="-1">
     <w:p>
       <w:pPr>
@@ -1136,7 +1294,7 @@
 </file>
 
 <file path=word/footer1.xml><?xml version="1.0" encoding="utf-8"?>
-<w:ftr xmlns:wpc="http://schemas.microsoft.com/office/word/2010/wordprocessingCanvas" xmlns:cx="http://schemas.microsoft.com/office/drawing/2014/chartex" xmlns:cx1="http://schemas.microsoft.com/office/drawing/2015/9/8/chartex" xmlns:cx2="http://schemas.microsoft.com/office/drawing/2015/10/21/chartex" xmlns:cx3="http://schemas.microsoft.com/office/drawing/2016/5/9/chartex" xmlns:cx4="http://schemas.microsoft.com/office/drawing/2016/5/10/chartex" xmlns:cx5="http://schemas.microsoft.com/office/drawing/2016/5/11/chartex" xmlns:cx6="http://schemas.microsoft.com/office/drawing/2016/5/12/chartex" xmlns:cx7="http://schemas.microsoft.com/office/drawing/2016/5/13/chartex" xmlns:cx8="http://schemas.microsoft.com/office/drawing/2016/5/14/chartex" xmlns:mc="http://schemas.openxmlformats.org/markup-compatibility/2006" xmlns:aink="http://schemas.microsoft.com/office/drawing/2016/ink" xmlns:am3d="http://schemas.microsoft.com/office/drawing/2017/model3d" xmlns:o="urn:schemas-microsoft-com:office:office" xmlns:r="http://schemas.openxmlformats.org/officeDocument/2006/relationships" xmlns:m="http://schemas.openxmlformats.org/officeDocument/2006/math" xmlns:v="urn:schemas-microsoft-com:vml" xmlns:wp14="http://schemas.microsoft.com/office/word/2010/wordprocessingDrawing" xmlns:wp="http://schemas.openxmlformats.org/drawingml/2006/wordprocessingDrawing" xmlns:w10="urn:schemas-microsoft-com:office:word" xmlns:w="http://schemas.openxmlformats.org/wordprocessingml/2006/main" xmlns:w14="http://schemas.microsoft.com/office/word/2010/wordml" xmlns:w15="http://schemas.microsoft.com/office/word/2012/wordml" xmlns:w16cid="http://schemas.microsoft.com/office/word/2016/wordml/cid" xmlns:w16se="http://schemas.microsoft.com/office/word/2015/wordml/symex" xmlns:wpg="http://schemas.microsoft.com/office/word/2010/wordprocessingGroup" xmlns:wpi="http://schemas.microsoft.com/office/word/2010/wordprocessingInk" xmlns:wne="http://schemas.microsoft.com/office/word/2006/wordml" xmlns:wps="http://schemas.microsoft.com/office/word/2010/wordprocessingShape" mc:Ignorable="w14 w15 w16se w16cid wp14">
+<w:ftr xmlns:wpc="http://schemas.microsoft.com/office/word/2010/wordprocessingCanvas" xmlns:mc="http://schemas.openxmlformats.org/markup-compatibility/2006" xmlns:o="urn:schemas-microsoft-com:office:office" xmlns:r="http://schemas.openxmlformats.org/officeDocument/2006/relationships" xmlns:m="http://schemas.openxmlformats.org/officeDocument/2006/math" xmlns:v="urn:schemas-microsoft-com:vml" xmlns:wp14="http://schemas.microsoft.com/office/word/2010/wordprocessingDrawing" xmlns:wp="http://schemas.openxmlformats.org/drawingml/2006/wordprocessingDrawing" xmlns:w10="urn:schemas-microsoft-com:office:word" xmlns:w="http://schemas.openxmlformats.org/wordprocessingml/2006/main" xmlns:w14="http://schemas.microsoft.com/office/word/2010/wordml" xmlns:w15="http://schemas.microsoft.com/office/word/2012/wordml" xmlns:wpg="http://schemas.microsoft.com/office/word/2010/wordprocessingGroup" xmlns:wpi="http://schemas.microsoft.com/office/word/2010/wordprocessingInk" xmlns:wne="http://schemas.microsoft.com/office/word/2006/wordml" xmlns:wps="http://schemas.microsoft.com/office/word/2010/wordprocessingShape" mc:Ignorable="w14 w15 wp14">
   <w:sdt>
     <w:sdtPr>
       <w:rPr>
@@ -1236,8 +1394,18 @@
         <w:sz w:val="16"/>
         <w:szCs w:val="16"/>
       </w:rPr>
-      <w:t xml:space="preserve"> Hoogenhout</w:t>
+      <w:t xml:space="preserve"> </w:t>
     </w:r>
+    <w:proofErr w:type="spellStart"/>
+    <w:r>
+      <w:rPr>
+        <w:rFonts w:asciiTheme="majorBidi" w:hAnsiTheme="majorBidi" w:cstheme="majorBidi"/>
+        <w:sz w:val="16"/>
+        <w:szCs w:val="16"/>
+      </w:rPr>
+      <w:t>Hoogenhout</w:t>
+    </w:r>
+    <w:proofErr w:type="spellEnd"/>
     <w:r>
       <w:rPr>
         <w:rFonts w:asciiTheme="majorBidi" w:hAnsiTheme="majorBidi" w:cstheme="majorBidi"/>
@@ -1260,7 +1428,25 @@
         <w:sz w:val="16"/>
         <w:szCs w:val="16"/>
       </w:rPr>
-      <w:t xml:space="preserve"> Zieff, </w:t>
+      <w:t xml:space="preserve"> </w:t>
+    </w:r>
+    <w:proofErr w:type="spellStart"/>
+    <w:r>
+      <w:rPr>
+        <w:rFonts w:asciiTheme="majorBidi" w:hAnsiTheme="majorBidi" w:cstheme="majorBidi"/>
+        <w:sz w:val="16"/>
+        <w:szCs w:val="16"/>
+      </w:rPr>
+      <w:t>Zieff</w:t>
+    </w:r>
+    <w:proofErr w:type="spellEnd"/>
+    <w:r>
+      <w:rPr>
+        <w:rFonts w:asciiTheme="majorBidi" w:hAnsiTheme="majorBidi" w:cstheme="majorBidi"/>
+        <w:sz w:val="16"/>
+        <w:szCs w:val="16"/>
+      </w:rPr>
+      <w:t xml:space="preserve">, </w:t>
     </w:r>
     <w:r>
       <w:rPr>
@@ -1275,7 +1461,7 @@
 </file>
 
 <file path=word/footnotes.xml><?xml version="1.0" encoding="utf-8"?>
-<w:footnotes xmlns:wpc="http://schemas.microsoft.com/office/word/2010/wordprocessingCanvas" xmlns:cx="http://schemas.microsoft.com/office/drawing/2014/chartex" xmlns:cx1="http://schemas.microsoft.com/office/drawing/2015/9/8/chartex" xmlns:cx2="http://schemas.microsoft.com/office/drawing/2015/10/21/chartex" xmlns:cx3="http://schemas.microsoft.com/office/drawing/2016/5/9/chartex" xmlns:cx4="http://schemas.microsoft.com/office/drawing/2016/5/10/chartex" xmlns:cx5="http://schemas.microsoft.com/office/drawing/2016/5/11/chartex" xmlns:cx6="http://schemas.microsoft.com/office/drawing/2016/5/12/chartex" xmlns:cx7="http://schemas.microsoft.com/office/drawing/2016/5/13/chartex" xmlns:cx8="http://schemas.microsoft.com/office/drawing/2016/5/14/chartex" xmlns:mc="http://schemas.openxmlformats.org/markup-compatibility/2006" xmlns:aink="http://schemas.microsoft.com/office/drawing/2016/ink" xmlns:am3d="http://schemas.microsoft.com/office/drawing/2017/model3d" xmlns:o="urn:schemas-microsoft-com:office:office" xmlns:r="http://schemas.openxmlformats.org/officeDocument/2006/relationships" xmlns:m="http://schemas.openxmlformats.org/officeDocument/2006/math" xmlns:v="urn:schemas-microsoft-com:vml" xmlns:wp14="http://schemas.microsoft.com/office/word/2010/wordprocessingDrawing" xmlns:wp="http://schemas.openxmlformats.org/drawingml/2006/wordprocessingDrawing" xmlns:w10="urn:schemas-microsoft-com:office:word" xmlns:w="http://schemas.openxmlformats.org/wordprocessingml/2006/main" xmlns:w14="http://schemas.microsoft.com/office/word/2010/wordml" xmlns:w15="http://schemas.microsoft.com/office/word/2012/wordml" xmlns:w16cid="http://schemas.microsoft.com/office/word/2016/wordml/cid" xmlns:w16se="http://schemas.microsoft.com/office/word/2015/wordml/symex" xmlns:wpg="http://schemas.microsoft.com/office/word/2010/wordprocessingGroup" xmlns:wpi="http://schemas.microsoft.com/office/word/2010/wordprocessingInk" xmlns:wne="http://schemas.microsoft.com/office/word/2006/wordml" xmlns:wps="http://schemas.microsoft.com/office/word/2010/wordprocessingShape" mc:Ignorable="w14 w15 w16se w16cid wp14">
+<w:footnotes xmlns:wpc="http://schemas.microsoft.com/office/word/2010/wordprocessingCanvas" xmlns:mc="http://schemas.openxmlformats.org/markup-compatibility/2006" xmlns:o="urn:schemas-microsoft-com:office:office" xmlns:r="http://schemas.openxmlformats.org/officeDocument/2006/relationships" xmlns:m="http://schemas.openxmlformats.org/officeDocument/2006/math" xmlns:v="urn:schemas-microsoft-com:vml" xmlns:wp14="http://schemas.microsoft.com/office/word/2010/wordprocessingDrawing" xmlns:wp="http://schemas.openxmlformats.org/drawingml/2006/wordprocessingDrawing" xmlns:w10="urn:schemas-microsoft-com:office:word" xmlns:w="http://schemas.openxmlformats.org/wordprocessingml/2006/main" xmlns:w14="http://schemas.microsoft.com/office/word/2010/wordml" xmlns:w15="http://schemas.microsoft.com/office/word/2012/wordml" xmlns:wpg="http://schemas.microsoft.com/office/word/2010/wordprocessingGroup" xmlns:wpi="http://schemas.microsoft.com/office/word/2010/wordprocessingInk" xmlns:wne="http://schemas.microsoft.com/office/word/2006/wordml" xmlns:wps="http://schemas.microsoft.com/office/word/2010/wordprocessingShape" mc:Ignorable="w14 w15 wp14">
   <w:footnote w:type="separator" w:id="-1">
     <w:p>
       <w:pPr>
@@ -1300,7 +1486,7 @@
 </file>
 
 <file path=word/header1.xml><?xml version="1.0" encoding="utf-8"?>
-<w:hdr xmlns:wpc="http://schemas.microsoft.com/office/word/2010/wordprocessingCanvas" xmlns:cx="http://schemas.microsoft.com/office/drawing/2014/chartex" xmlns:cx1="http://schemas.microsoft.com/office/drawing/2015/9/8/chartex" xmlns:cx2="http://schemas.microsoft.com/office/drawing/2015/10/21/chartex" xmlns:cx3="http://schemas.microsoft.com/office/drawing/2016/5/9/chartex" xmlns:cx4="http://schemas.microsoft.com/office/drawing/2016/5/10/chartex" xmlns:cx5="http://schemas.microsoft.com/office/drawing/2016/5/11/chartex" xmlns:cx6="http://schemas.microsoft.com/office/drawing/2016/5/12/chartex" xmlns:cx7="http://schemas.microsoft.com/office/drawing/2016/5/13/chartex" xmlns:cx8="http://schemas.microsoft.com/office/drawing/2016/5/14/chartex" xmlns:mc="http://schemas.openxmlformats.org/markup-compatibility/2006" xmlns:aink="http://schemas.microsoft.com/office/drawing/2016/ink" xmlns:am3d="http://schemas.microsoft.com/office/drawing/2017/model3d" xmlns:o="urn:schemas-microsoft-com:office:office" xmlns:r="http://schemas.openxmlformats.org/officeDocument/2006/relationships" xmlns:m="http://schemas.openxmlformats.org/officeDocument/2006/math" xmlns:v="urn:schemas-microsoft-com:vml" xmlns:wp14="http://schemas.microsoft.com/office/word/2010/wordprocessingDrawing" xmlns:wp="http://schemas.openxmlformats.org/drawingml/2006/wordprocessingDrawing" xmlns:w10="urn:schemas-microsoft-com:office:word" xmlns:w="http://schemas.openxmlformats.org/wordprocessingml/2006/main" xmlns:w14="http://schemas.microsoft.com/office/word/2010/wordml" xmlns:w15="http://schemas.microsoft.com/office/word/2012/wordml" xmlns:w16cid="http://schemas.microsoft.com/office/word/2016/wordml/cid" xmlns:w16se="http://schemas.microsoft.com/office/word/2015/wordml/symex" xmlns:wpg="http://schemas.microsoft.com/office/word/2010/wordprocessingGroup" xmlns:wpi="http://schemas.microsoft.com/office/word/2010/wordprocessingInk" xmlns:wne="http://schemas.microsoft.com/office/word/2006/wordml" xmlns:wps="http://schemas.microsoft.com/office/word/2010/wordprocessingShape" mc:Ignorable="w14 w15 w16se w16cid wp14">
+<w:hdr xmlns:wpc="http://schemas.microsoft.com/office/word/2010/wordprocessingCanvas" xmlns:mc="http://schemas.openxmlformats.org/markup-compatibility/2006" xmlns:o="urn:schemas-microsoft-com:office:office" xmlns:r="http://schemas.openxmlformats.org/officeDocument/2006/relationships" xmlns:m="http://schemas.openxmlformats.org/officeDocument/2006/math" xmlns:v="urn:schemas-microsoft-com:vml" xmlns:wp14="http://schemas.microsoft.com/office/word/2010/wordprocessingDrawing" xmlns:wp="http://schemas.openxmlformats.org/drawingml/2006/wordprocessingDrawing" xmlns:w10="urn:schemas-microsoft-com:office:word" xmlns:w="http://schemas.openxmlformats.org/wordprocessingml/2006/main" xmlns:w14="http://schemas.microsoft.com/office/word/2010/wordml" xmlns:w15="http://schemas.microsoft.com/office/word/2012/wordml" xmlns:wpg="http://schemas.microsoft.com/office/word/2010/wordprocessingGroup" xmlns:wpi="http://schemas.microsoft.com/office/word/2010/wordprocessingInk" xmlns:wne="http://schemas.microsoft.com/office/word/2006/wordml" xmlns:wps="http://schemas.microsoft.com/office/word/2010/wordprocessingShape" mc:Ignorable="w14 w15 wp14">
   <w:p>
     <w:pPr>
       <w:pStyle w:val="Header"/>
@@ -1353,7 +1539,7 @@
 </file>
 
 <file path=word/numbering.xml><?xml version="1.0" encoding="utf-8"?>
-<w:numbering xmlns:wpc="http://schemas.microsoft.com/office/word/2010/wordprocessingCanvas" xmlns:cx="http://schemas.microsoft.com/office/drawing/2014/chartex" xmlns:cx1="http://schemas.microsoft.com/office/drawing/2015/9/8/chartex" xmlns:cx2="http://schemas.microsoft.com/office/drawing/2015/10/21/chartex" xmlns:cx3="http://schemas.microsoft.com/office/drawing/2016/5/9/chartex" xmlns:cx4="http://schemas.microsoft.com/office/drawing/2016/5/10/chartex" xmlns:cx5="http://schemas.microsoft.com/office/drawing/2016/5/11/chartex" xmlns:cx6="http://schemas.microsoft.com/office/drawing/2016/5/12/chartex" xmlns:cx7="http://schemas.microsoft.com/office/drawing/2016/5/13/chartex" xmlns:cx8="http://schemas.microsoft.com/office/drawing/2016/5/14/chartex" xmlns:mc="http://schemas.openxmlformats.org/markup-compatibility/2006" xmlns:aink="http://schemas.microsoft.com/office/drawing/2016/ink" xmlns:am3d="http://schemas.microsoft.com/office/drawing/2017/model3d" xmlns:o="urn:schemas-microsoft-com:office:office" xmlns:r="http://schemas.openxmlformats.org/officeDocument/2006/relationships" xmlns:m="http://schemas.openxmlformats.org/officeDocument/2006/math" xmlns:v="urn:schemas-microsoft-com:vml" xmlns:wp14="http://schemas.microsoft.com/office/word/2010/wordprocessingDrawing" xmlns:wp="http://schemas.openxmlformats.org/drawingml/2006/wordprocessingDrawing" xmlns:w10="urn:schemas-microsoft-com:office:word" xmlns:w="http://schemas.openxmlformats.org/wordprocessingml/2006/main" xmlns:w14="http://schemas.microsoft.com/office/word/2010/wordml" xmlns:w15="http://schemas.microsoft.com/office/word/2012/wordml" xmlns:w16cid="http://schemas.microsoft.com/office/word/2016/wordml/cid" xmlns:w16se="http://schemas.microsoft.com/office/word/2015/wordml/symex" xmlns:wpg="http://schemas.microsoft.com/office/word/2010/wordprocessingGroup" xmlns:wpi="http://schemas.microsoft.com/office/word/2010/wordprocessingInk" xmlns:wne="http://schemas.microsoft.com/office/word/2006/wordml" xmlns:wps="http://schemas.microsoft.com/office/word/2010/wordprocessingShape" mc:Ignorable="w14 w15 w16se w16cid wp14">
+<w:numbering xmlns:wpc="http://schemas.microsoft.com/office/word/2010/wordprocessingCanvas" xmlns:mc="http://schemas.openxmlformats.org/markup-compatibility/2006" xmlns:o="urn:schemas-microsoft-com:office:office" xmlns:r="http://schemas.openxmlformats.org/officeDocument/2006/relationships" xmlns:m="http://schemas.openxmlformats.org/officeDocument/2006/math" xmlns:v="urn:schemas-microsoft-com:vml" xmlns:wp14="http://schemas.microsoft.com/office/word/2010/wordprocessingDrawing" xmlns:wp="http://schemas.openxmlformats.org/drawingml/2006/wordprocessingDrawing" xmlns:w10="urn:schemas-microsoft-com:office:word" xmlns:w="http://schemas.openxmlformats.org/wordprocessingml/2006/main" xmlns:w14="http://schemas.microsoft.com/office/word/2010/wordml" xmlns:w15="http://schemas.microsoft.com/office/word/2012/wordml" xmlns:wpg="http://schemas.microsoft.com/office/word/2010/wordprocessingGroup" xmlns:wpi="http://schemas.microsoft.com/office/word/2010/wordprocessingInk" xmlns:wne="http://schemas.microsoft.com/office/word/2006/wordml" xmlns:wps="http://schemas.microsoft.com/office/word/2010/wordprocessingShape" mc:Ignorable="w14 w15 wp14">
   <w:abstractNum w:abstractNumId="0" w15:restartNumberingAfterBreak="0">
     <w:nsid w:val="07F030B9"/>
     <w:multiLevelType w:val="hybridMultilevel"/>
@@ -4435,7 +4621,7 @@
 </file>
 
 <file path=word/styles.xml><?xml version="1.0" encoding="utf-8"?>
-<w:styles xmlns:mc="http://schemas.openxmlformats.org/markup-compatibility/2006" xmlns:r="http://schemas.openxmlformats.org/officeDocument/2006/relationships" xmlns:w="http://schemas.openxmlformats.org/wordprocessingml/2006/main" xmlns:w14="http://schemas.microsoft.com/office/word/2010/wordml" xmlns:w15="http://schemas.microsoft.com/office/word/2012/wordml" xmlns:w16cid="http://schemas.microsoft.com/office/word/2016/wordml/cid" xmlns:w16se="http://schemas.microsoft.com/office/word/2015/wordml/symex" mc:Ignorable="w14 w15 w16se w16cid">
+<w:styles xmlns:mc="http://schemas.openxmlformats.org/markup-compatibility/2006" xmlns:r="http://schemas.openxmlformats.org/officeDocument/2006/relationships" xmlns:w="http://schemas.openxmlformats.org/wordprocessingml/2006/main" xmlns:w14="http://schemas.microsoft.com/office/word/2010/wordml" xmlns:w15="http://schemas.microsoft.com/office/word/2012/wordml" mc:Ignorable="w14 w15">
   <w:docDefaults>
     <w:rPrDefault>
       <w:rPr>
@@ -4451,7 +4637,7 @@
       </w:pPr>
     </w:pPrDefault>
   </w:docDefaults>
-  <w:latentStyles w:defLockedState="0" w:defUIPriority="99" w:defSemiHidden="0" w:defUnhideWhenUsed="0" w:defQFormat="0" w:count="375">
+  <w:latentStyles w:defLockedState="0" w:defUIPriority="99" w:defSemiHidden="0" w:defUnhideWhenUsed="0" w:defQFormat="0" w:count="371">
     <w:lsdException w:name="Normal" w:uiPriority="0" w:qFormat="1"/>
     <w:lsdException w:name="heading 1" w:uiPriority="9" w:qFormat="1"/>
     <w:lsdException w:name="heading 2" w:semiHidden="1" w:uiPriority="9" w:unhideWhenUsed="1" w:qFormat="1"/>
@@ -4823,10 +5009,6 @@
     <w:lsdException w:name="List Table 5 Dark Accent 6" w:uiPriority="50"/>
     <w:lsdException w:name="List Table 6 Colorful Accent 6" w:uiPriority="51"/>
     <w:lsdException w:name="List Table 7 Colorful Accent 6" w:uiPriority="52"/>
-    <w:lsdException w:name="Mention" w:semiHidden="1" w:unhideWhenUsed="1"/>
-    <w:lsdException w:name="Smart Hyperlink" w:semiHidden="1" w:unhideWhenUsed="1"/>
-    <w:lsdException w:name="Hashtag" w:semiHidden="1" w:unhideWhenUsed="1"/>
-    <w:lsdException w:name="Unresolved Mention" w:semiHidden="1" w:unhideWhenUsed="1"/>
   </w:latentStyles>
   <w:style w:type="paragraph" w:default="1" w:styleId="Normal">
     <w:name w:val="Normal"/>
@@ -5370,7 +5552,7 @@
 </file>
 
 <file path=customXml/itemProps1.xml><?xml version="1.0" encoding="utf-8"?>
-<ds:datastoreItem xmlns:ds="http://schemas.openxmlformats.org/officeDocument/2006/customXml" ds:itemID="{AFA08632-0E3D-4880-A0F0-51B5672E8698}">
+<ds:datastoreItem xmlns:ds="http://schemas.openxmlformats.org/officeDocument/2006/customXml" ds:itemID="{7776214F-5D87-4FD5-884D-7A43AA4591FC}">
   <ds:schemaRefs>
     <ds:schemaRef ds:uri="http://schemas.openxmlformats.org/officeDocument/2006/bibliography"/>
   </ds:schemaRefs>

</xml_diff>

<commit_message>
this is the new salary stats, I got up to question l, M and other to be done by monday
</commit_message>
<xml_diff>
--- a/Assignment1_correlation.docx
+++ b/Assignment1_correlation.docx
@@ -452,26 +452,15 @@
           <w:rFonts w:ascii="Times New Roman" w:hAnsi="Times New Roman" w:cs="Times New Roman"/>
           <w:sz w:val="24"/>
           <w:szCs w:val="24"/>
-          <w:highlight w:val="yellow"/>
-        </w:rPr>
-      </w:pPr>
-      <w:r>
-        <w:rPr>
-          <w:rFonts w:ascii="Times New Roman" w:hAnsi="Times New Roman" w:cs="Times New Roman"/>
-          <w:sz w:val="24"/>
-          <w:szCs w:val="24"/>
-          <w:highlight w:val="yellow"/>
+        </w:rPr>
+      </w:pPr>
+      <w:r>
+        <w:rPr>
+          <w:rFonts w:ascii="Times New Roman" w:hAnsi="Times New Roman" w:cs="Times New Roman"/>
+          <w:sz w:val="24"/>
+          <w:szCs w:val="24"/>
         </w:rPr>
         <w:t>How many responders are there? Are there any missing values in any of the variables?</w:t>
-      </w:r>
-      <w:r>
-        <w:rPr>
-          <w:rFonts w:ascii="Times New Roman" w:hAnsi="Times New Roman" w:cs="Times New Roman"/>
-          <w:sz w:val="24"/>
-          <w:szCs w:val="24"/>
-          <w:highlight w:val="yellow"/>
-        </w:rPr>
-        <w:t xml:space="preserve"> </w:t>
       </w:r>
     </w:p>
     <w:p>
@@ -486,9 +475,16 @@
           <w:rFonts w:ascii="Times New Roman" w:hAnsi="Times New Roman" w:cs="Times New Roman"/>
           <w:sz w:val="24"/>
           <w:szCs w:val="24"/>
-          <w:highlight w:val="yellow"/>
-        </w:rPr>
-      </w:pPr>
+        </w:rPr>
+      </w:pPr>
+      <w:r>
+        <w:rPr>
+          <w:rFonts w:ascii="Times New Roman" w:hAnsi="Times New Roman" w:cs="Times New Roman"/>
+          <w:sz w:val="24"/>
+          <w:szCs w:val="24"/>
+        </w:rPr>
+        <w:t>What is the lowest salary and highest salary in the group?</w:t>
+      </w:r>
     </w:p>
     <w:p>
       <w:pPr>
@@ -502,17 +498,15 @@
           <w:rFonts w:ascii="Times New Roman" w:hAnsi="Times New Roman" w:cs="Times New Roman"/>
           <w:sz w:val="24"/>
           <w:szCs w:val="24"/>
-          <w:highlight w:val="yellow"/>
-        </w:rPr>
-      </w:pPr>
-      <w:r>
-        <w:rPr>
-          <w:rFonts w:ascii="Times New Roman" w:hAnsi="Times New Roman" w:cs="Times New Roman"/>
-          <w:sz w:val="24"/>
-          <w:szCs w:val="24"/>
-          <w:highlight w:val="yellow"/>
-        </w:rPr>
-        <w:t>What is the lowest salary and highest salary in the group?</w:t>
+        </w:rPr>
+      </w:pPr>
+      <w:r>
+        <w:rPr>
+          <w:rFonts w:ascii="Times New Roman" w:hAnsi="Times New Roman" w:cs="Times New Roman"/>
+          <w:sz w:val="24"/>
+          <w:szCs w:val="24"/>
+        </w:rPr>
+        <w:t>What is the mean salary for the sample? Include the standard error of the mean.</w:t>
       </w:r>
     </w:p>
     <w:p>
@@ -527,36 +521,39 @@
           <w:rFonts w:ascii="Times New Roman" w:hAnsi="Times New Roman" w:cs="Times New Roman"/>
           <w:sz w:val="24"/>
           <w:szCs w:val="24"/>
-          <w:highlight w:val="yellow"/>
-        </w:rPr>
-      </w:pPr>
-      <w:r>
-        <w:rPr>
-          <w:rFonts w:ascii="Times New Roman" w:hAnsi="Times New Roman" w:cs="Times New Roman"/>
-          <w:sz w:val="24"/>
-          <w:szCs w:val="24"/>
-          <w:highlight w:val="yellow"/>
-        </w:rPr>
-        <w:t xml:space="preserve">What is the mean salary for the sample? Include the </w:t>
-      </w:r>
-      <w:r>
-        <w:rPr>
-          <w:rFonts w:ascii="Times New Roman" w:hAnsi="Times New Roman" w:cs="Times New Roman"/>
-          <w:color w:val="FF0000"/>
-          <w:sz w:val="24"/>
-          <w:szCs w:val="24"/>
-          <w:highlight w:val="yellow"/>
-        </w:rPr>
-        <w:t xml:space="preserve">standard error </w:t>
-      </w:r>
-      <w:r>
-        <w:rPr>
-          <w:rFonts w:ascii="Times New Roman" w:hAnsi="Times New Roman" w:cs="Times New Roman"/>
-          <w:sz w:val="24"/>
-          <w:szCs w:val="24"/>
-          <w:highlight w:val="yellow"/>
-        </w:rPr>
-        <w:t>of the mean.</w:t>
+        </w:rPr>
+      </w:pPr>
+      <w:r>
+        <w:rPr>
+          <w:rFonts w:ascii="Times New Roman" w:hAnsi="Times New Roman" w:cs="Times New Roman"/>
+          <w:sz w:val="24"/>
+          <w:szCs w:val="24"/>
+        </w:rPr>
+        <w:t>What is the standard deviation for</w:t>
+      </w:r>
+      <w:r>
+        <w:rPr>
+          <w:rFonts w:ascii="Times New Roman" w:hAnsi="Times New Roman" w:cs="Times New Roman"/>
+          <w:sz w:val="24"/>
+          <w:szCs w:val="24"/>
+        </w:rPr>
+        <w:t xml:space="preserve"> the </w:t>
+      </w:r>
+      <w:r>
+        <w:rPr>
+          <w:rFonts w:ascii="Times New Roman" w:hAnsi="Times New Roman" w:cs="Times New Roman"/>
+          <w:sz w:val="24"/>
+          <w:szCs w:val="24"/>
+        </w:rPr>
+        <w:t>years worked</w:t>
+      </w:r>
+      <w:r>
+        <w:rPr>
+          <w:rFonts w:ascii="Times New Roman" w:hAnsi="Times New Roman" w:cs="Times New Roman"/>
+          <w:sz w:val="24"/>
+          <w:szCs w:val="24"/>
+        </w:rPr>
+        <w:t>?</w:t>
       </w:r>
     </w:p>
     <w:p>
@@ -578,36 +575,8 @@
           <w:rFonts w:ascii="Times New Roman" w:hAnsi="Times New Roman" w:cs="Times New Roman"/>
           <w:sz w:val="24"/>
           <w:szCs w:val="24"/>
-          <w:highlight w:val="yellow"/>
-        </w:rPr>
-        <w:t>What is the standard deviation for</w:t>
-      </w:r>
-      <w:r>
-        <w:rPr>
-          <w:rFonts w:ascii="Times New Roman" w:hAnsi="Times New Roman" w:cs="Times New Roman"/>
-          <w:sz w:val="24"/>
-          <w:szCs w:val="24"/>
-          <w:highlight w:val="yellow"/>
-        </w:rPr>
-        <w:t xml:space="preserve"> the </w:t>
-      </w:r>
-      <w:r>
-        <w:rPr>
-          <w:rFonts w:ascii="Times New Roman" w:hAnsi="Times New Roman" w:cs="Times New Roman"/>
-          <w:sz w:val="24"/>
-          <w:szCs w:val="24"/>
-          <w:highlight w:val="yellow"/>
-        </w:rPr>
-        <w:t>years worked</w:t>
-      </w:r>
-      <w:r>
-        <w:rPr>
-          <w:rFonts w:ascii="Times New Roman" w:hAnsi="Times New Roman" w:cs="Times New Roman"/>
-          <w:sz w:val="24"/>
-          <w:szCs w:val="24"/>
-          <w:highlight w:val="yellow"/>
-        </w:rPr>
-        <w:t>?</w:t>
+        </w:rPr>
+        <w:t>What is the median salary for the sample?</w:t>
       </w:r>
     </w:p>
     <w:p>
@@ -622,17 +591,39 @@
           <w:rFonts w:ascii="Times New Roman" w:hAnsi="Times New Roman" w:cs="Times New Roman"/>
           <w:sz w:val="24"/>
           <w:szCs w:val="24"/>
-          <w:highlight w:val="yellow"/>
-        </w:rPr>
-      </w:pPr>
-      <w:r>
-        <w:rPr>
-          <w:rFonts w:ascii="Times New Roman" w:hAnsi="Times New Roman" w:cs="Times New Roman"/>
-          <w:sz w:val="24"/>
-          <w:szCs w:val="24"/>
-          <w:highlight w:val="yellow"/>
-        </w:rPr>
-        <w:t>What is the median salary for the sample?</w:t>
+        </w:rPr>
+      </w:pPr>
+      <w:r>
+        <w:rPr>
+          <w:rFonts w:ascii="Times New Roman" w:hAnsi="Times New Roman" w:cs="Times New Roman"/>
+          <w:sz w:val="24"/>
+          <w:szCs w:val="24"/>
+        </w:rPr>
+        <w:t xml:space="preserve">What is the interquartile range for </w:t>
+      </w:r>
+      <w:r>
+        <w:rPr>
+          <w:rFonts w:ascii="Times New Roman" w:hAnsi="Times New Roman" w:cs="Times New Roman"/>
+          <w:sz w:val="24"/>
+          <w:szCs w:val="24"/>
+        </w:rPr>
+        <w:t>s</w:t>
+      </w:r>
+      <w:r>
+        <w:rPr>
+          <w:rFonts w:ascii="Times New Roman" w:hAnsi="Times New Roman" w:cs="Times New Roman"/>
+          <w:sz w:val="24"/>
+          <w:szCs w:val="24"/>
+        </w:rPr>
+        <w:t xml:space="preserve">alary in </w:t>
+      </w:r>
+      <w:r>
+        <w:rPr>
+          <w:rFonts w:ascii="Times New Roman" w:hAnsi="Times New Roman" w:cs="Times New Roman"/>
+          <w:sz w:val="24"/>
+          <w:szCs w:val="24"/>
+        </w:rPr>
+        <w:t>the sample?</w:t>
       </w:r>
     </w:p>
     <w:p>
@@ -647,44 +638,47 @@
           <w:rFonts w:ascii="Times New Roman" w:hAnsi="Times New Roman" w:cs="Times New Roman"/>
           <w:sz w:val="24"/>
           <w:szCs w:val="24"/>
-          <w:highlight w:val="yellow"/>
-        </w:rPr>
-      </w:pPr>
-      <w:r>
-        <w:rPr>
-          <w:rFonts w:ascii="Times New Roman" w:hAnsi="Times New Roman" w:cs="Times New Roman"/>
-          <w:sz w:val="24"/>
-          <w:szCs w:val="24"/>
-          <w:highlight w:val="yellow"/>
-        </w:rPr>
-        <w:t xml:space="preserve">What is the interquartile range for </w:t>
-      </w:r>
-      <w:r>
-        <w:rPr>
-          <w:rFonts w:ascii="Times New Roman" w:hAnsi="Times New Roman" w:cs="Times New Roman"/>
-          <w:sz w:val="24"/>
-          <w:szCs w:val="24"/>
-          <w:highlight w:val="yellow"/>
-        </w:rPr>
-        <w:t>s</w:t>
-      </w:r>
-      <w:r>
-        <w:rPr>
-          <w:rFonts w:ascii="Times New Roman" w:hAnsi="Times New Roman" w:cs="Times New Roman"/>
-          <w:sz w:val="24"/>
-          <w:szCs w:val="24"/>
-          <w:highlight w:val="yellow"/>
-        </w:rPr>
-        <w:t xml:space="preserve">alary in </w:t>
-      </w:r>
-      <w:r>
-        <w:rPr>
-          <w:rFonts w:ascii="Times New Roman" w:hAnsi="Times New Roman" w:cs="Times New Roman"/>
-          <w:sz w:val="24"/>
-          <w:szCs w:val="24"/>
-          <w:highlight w:val="yellow"/>
-        </w:rPr>
-        <w:t>the sample?</w:t>
+        </w:rPr>
+      </w:pPr>
+      <w:r>
+        <w:rPr>
+          <w:rFonts w:ascii="Times New Roman" w:hAnsi="Times New Roman" w:cs="Times New Roman"/>
+          <w:sz w:val="24"/>
+          <w:szCs w:val="24"/>
+        </w:rPr>
+        <w:t>How many men are there in the sample? How man</w:t>
+      </w:r>
+      <w:r>
+        <w:rPr>
+          <w:rFonts w:ascii="Times New Roman" w:hAnsi="Times New Roman" w:cs="Times New Roman"/>
+          <w:sz w:val="24"/>
+          <w:szCs w:val="24"/>
+        </w:rPr>
+        <w:t>y women are there in the sample?</w:t>
+      </w:r>
+      <w:r>
+        <w:rPr>
+          <w:rFonts w:ascii="Times New Roman" w:hAnsi="Times New Roman" w:cs="Times New Roman"/>
+          <w:sz w:val="24"/>
+          <w:szCs w:val="24"/>
+        </w:rPr>
+        <w:t xml:space="preserve"> Present this information in </w:t>
+      </w:r>
+      <w:r>
+        <w:rPr>
+          <w:rFonts w:ascii="Times New Roman" w:hAnsi="Times New Roman" w:cs="Times New Roman"/>
+          <w:sz w:val="24"/>
+          <w:szCs w:val="24"/>
+        </w:rPr>
+        <w:t>a</w:t>
+      </w:r>
+      <w:r>
+        <w:rPr>
+          <w:rFonts w:ascii="Times New Roman" w:hAnsi="Times New Roman" w:cs="Times New Roman"/>
+          <w:sz w:val="24"/>
+          <w:szCs w:val="24"/>
+        </w:rPr>
+        <w:t xml:space="preserve"> table. </w:t>
       </w:r>
     </w:p>
     <w:p>
@@ -699,53 +693,69 @@
           <w:rFonts w:ascii="Times New Roman" w:hAnsi="Times New Roman" w:cs="Times New Roman"/>
           <w:sz w:val="24"/>
           <w:szCs w:val="24"/>
-          <w:highlight w:val="yellow"/>
-        </w:rPr>
-      </w:pPr>
-      <w:r>
-        <w:rPr>
-          <w:rFonts w:ascii="Times New Roman" w:hAnsi="Times New Roman" w:cs="Times New Roman"/>
-          <w:sz w:val="24"/>
-          <w:szCs w:val="24"/>
-          <w:highlight w:val="yellow"/>
-        </w:rPr>
-        <w:t>How many men are there in the sample? How man</w:t>
-      </w:r>
-      <w:r>
-        <w:rPr>
-          <w:rFonts w:ascii="Times New Roman" w:hAnsi="Times New Roman" w:cs="Times New Roman"/>
-          <w:sz w:val="24"/>
-          <w:szCs w:val="24"/>
-          <w:highlight w:val="yellow"/>
-        </w:rPr>
-        <w:t>y women are there in the sample?</w:t>
-      </w:r>
-      <w:r>
-        <w:rPr>
-          <w:rFonts w:ascii="Times New Roman" w:hAnsi="Times New Roman" w:cs="Times New Roman"/>
-          <w:sz w:val="24"/>
-          <w:szCs w:val="24"/>
-          <w:highlight w:val="yellow"/>
-        </w:rPr>
-        <w:t xml:space="preserve"> Present this information in </w:t>
-      </w:r>
-      <w:r>
-        <w:rPr>
-          <w:rFonts w:ascii="Times New Roman" w:hAnsi="Times New Roman" w:cs="Times New Roman"/>
-          <w:sz w:val="24"/>
-          <w:szCs w:val="24"/>
-          <w:highlight w:val="yellow"/>
-        </w:rPr>
-        <w:t>a</w:t>
-      </w:r>
-      <w:r>
-        <w:rPr>
-          <w:rFonts w:ascii="Times New Roman" w:hAnsi="Times New Roman" w:cs="Times New Roman"/>
-          <w:sz w:val="24"/>
-          <w:szCs w:val="24"/>
-          <w:highlight w:val="yellow"/>
-        </w:rPr>
-        <w:t xml:space="preserve"> table. </w:t>
+        </w:rPr>
+      </w:pPr>
+      <w:r>
+        <w:rPr>
+          <w:rFonts w:ascii="Times New Roman" w:hAnsi="Times New Roman" w:cs="Times New Roman"/>
+          <w:sz w:val="24"/>
+          <w:szCs w:val="24"/>
+        </w:rPr>
+        <w:t xml:space="preserve">How many women are </w:t>
+      </w:r>
+      <w:r>
+        <w:rPr>
+          <w:rFonts w:ascii="Times New Roman" w:hAnsi="Times New Roman" w:cs="Times New Roman"/>
+          <w:sz w:val="24"/>
+          <w:szCs w:val="24"/>
+        </w:rPr>
+        <w:t>executives</w:t>
+      </w:r>
+      <w:r>
+        <w:rPr>
+          <w:rFonts w:ascii="Times New Roman" w:hAnsi="Times New Roman" w:cs="Times New Roman"/>
+          <w:sz w:val="24"/>
+          <w:szCs w:val="24"/>
+        </w:rPr>
+        <w:t xml:space="preserve"> compared to men? </w:t>
+      </w:r>
+    </w:p>
+    <w:p>
+      <w:pPr>
+        <w:pStyle w:val="Academic"/>
+        <w:numPr>
+          <w:ilvl w:val="0"/>
+          <w:numId w:val="21"/>
+        </w:numPr>
+        <w:jc w:val="both"/>
+        <w:rPr>
+          <w:rFonts w:ascii="Times New Roman" w:hAnsi="Times New Roman" w:cs="Times New Roman"/>
+        </w:rPr>
+      </w:pPr>
+      <w:r>
+        <w:rPr>
+          <w:rFonts w:ascii="Times New Roman" w:hAnsi="Times New Roman" w:cs="Times New Roman"/>
+        </w:rPr>
+        <w:t>Create a histogram for the variable Salary.</w:t>
+      </w:r>
+    </w:p>
+    <w:p>
+      <w:pPr>
+        <w:pStyle w:val="Academic"/>
+        <w:numPr>
+          <w:ilvl w:val="0"/>
+          <w:numId w:val="21"/>
+        </w:numPr>
+        <w:jc w:val="both"/>
+        <w:rPr>
+          <w:rFonts w:ascii="Times New Roman" w:hAnsi="Times New Roman" w:cs="Times New Roman"/>
+        </w:rPr>
+      </w:pPr>
+      <w:r>
+        <w:rPr>
+          <w:rFonts w:ascii="Times New Roman" w:hAnsi="Times New Roman" w:cs="Times New Roman"/>
+        </w:rPr>
+        <w:t>Examine the histogram and describe the distribution for Salary.</w:t>
       </w:r>
     </w:p>
     <w:p>
@@ -760,76 +770,47 @@
           <w:rFonts w:ascii="Times New Roman" w:hAnsi="Times New Roman" w:cs="Times New Roman"/>
           <w:sz w:val="24"/>
           <w:szCs w:val="24"/>
-          <w:highlight w:val="yellow"/>
-        </w:rPr>
-      </w:pPr>
-      <w:r>
-        <w:rPr>
-          <w:rFonts w:ascii="Times New Roman" w:hAnsi="Times New Roman" w:cs="Times New Roman"/>
-          <w:sz w:val="24"/>
-          <w:szCs w:val="24"/>
-          <w:highlight w:val="yellow"/>
-        </w:rPr>
-        <w:t>How many women are full professors compared to men?</w:t>
-      </w:r>
-      <w:r>
-        <w:rPr>
-          <w:rFonts w:ascii="Times New Roman" w:hAnsi="Times New Roman" w:cs="Times New Roman"/>
-          <w:sz w:val="24"/>
-          <w:szCs w:val="24"/>
-          <w:highlight w:val="yellow"/>
+        </w:rPr>
+      </w:pPr>
+      <w:r>
+        <w:rPr>
+          <w:rFonts w:ascii="Times New Roman" w:hAnsi="Times New Roman" w:cs="Times New Roman"/>
+          <w:sz w:val="24"/>
+          <w:szCs w:val="24"/>
+        </w:rPr>
+        <w:t>C</w:t>
+      </w:r>
+      <w:r>
+        <w:rPr>
+          <w:rFonts w:ascii="Times New Roman" w:hAnsi="Times New Roman" w:cs="Times New Roman"/>
+          <w:sz w:val="24"/>
+          <w:szCs w:val="24"/>
+        </w:rPr>
+        <w:t xml:space="preserve">reate a bar graph to show the different average salaries of men and women. </w:t>
+      </w:r>
+      <w:r>
+        <w:rPr>
+          <w:rFonts w:ascii="Times New Roman" w:hAnsi="Times New Roman" w:cs="Times New Roman"/>
+          <w:sz w:val="24"/>
+          <w:szCs w:val="24"/>
+        </w:rPr>
+        <w:t xml:space="preserve">(Bonus: Add error bars to the bars showing the 95% confidence interval). </w:t>
+      </w:r>
+      <w:r>
+        <w:rPr>
+          <w:rFonts w:ascii="Times New Roman" w:hAnsi="Times New Roman" w:cs="Times New Roman"/>
+          <w:sz w:val="24"/>
+          <w:szCs w:val="24"/>
+        </w:rPr>
+        <w:t>What does the graph tell you about the difference between men and women’s salaries?</w:t>
+      </w:r>
+      <w:r>
+        <w:rPr>
+          <w:rFonts w:ascii="Times New Roman" w:hAnsi="Times New Roman" w:cs="Times New Roman"/>
+          <w:sz w:val="24"/>
+          <w:szCs w:val="24"/>
         </w:rPr>
         <w:t xml:space="preserve"> </w:t>
-      </w:r>
-      <w:r>
-        <w:rPr>
-          <w:rFonts w:ascii="Times New Roman" w:hAnsi="Times New Roman" w:cs="Times New Roman"/>
-          <w:sz w:val="24"/>
-          <w:szCs w:val="24"/>
-          <w:highlight w:val="yellow"/>
-        </w:rPr>
-        <w:tab/>
-      </w:r>
-    </w:p>
-    <w:p>
-      <w:pPr>
-        <w:pStyle w:val="Academic"/>
-        <w:numPr>
-          <w:ilvl w:val="0"/>
-          <w:numId w:val="21"/>
-        </w:numPr>
-        <w:jc w:val="both"/>
-        <w:rPr>
-          <w:rFonts w:ascii="Times New Roman" w:hAnsi="Times New Roman" w:cs="Times New Roman"/>
-          <w:highlight w:val="yellow"/>
-        </w:rPr>
-      </w:pPr>
-      <w:r>
-        <w:rPr>
-          <w:rFonts w:ascii="Times New Roman" w:hAnsi="Times New Roman" w:cs="Times New Roman"/>
-          <w:highlight w:val="yellow"/>
-        </w:rPr>
-        <w:t>Create a histogram for the variable Salary.</w:t>
-      </w:r>
-    </w:p>
-    <w:p>
-      <w:pPr>
-        <w:pStyle w:val="Academic"/>
-        <w:numPr>
-          <w:ilvl w:val="0"/>
-          <w:numId w:val="21"/>
-        </w:numPr>
-        <w:jc w:val="both"/>
-        <w:rPr>
-          <w:rFonts w:ascii="Times New Roman" w:hAnsi="Times New Roman" w:cs="Times New Roman"/>
-        </w:rPr>
-      </w:pPr>
-      <w:r>
-        <w:rPr>
-          <w:rFonts w:ascii="Times New Roman" w:hAnsi="Times New Roman" w:cs="Times New Roman"/>
-          <w:highlight w:val="lightGray"/>
-        </w:rPr>
-        <w:t>Examine the histogram and describe the distribution for Salary.</w:t>
       </w:r>
     </w:p>
     <w:p>
@@ -844,31 +825,60 @@
           <w:rFonts w:ascii="Times New Roman" w:hAnsi="Times New Roman" w:cs="Times New Roman"/>
           <w:sz w:val="24"/>
           <w:szCs w:val="24"/>
-        </w:rPr>
-      </w:pPr>
-      <w:r>
-        <w:rPr>
-          <w:rFonts w:ascii="Times New Roman" w:hAnsi="Times New Roman" w:cs="Times New Roman"/>
-          <w:sz w:val="24"/>
-          <w:szCs w:val="24"/>
-          <w:highlight w:val="lightGray"/>
-        </w:rPr>
-        <w:t>C</w:t>
-      </w:r>
-      <w:r>
-        <w:rPr>
-          <w:rFonts w:ascii="Times New Roman" w:hAnsi="Times New Roman" w:cs="Times New Roman"/>
-          <w:sz w:val="24"/>
-          <w:szCs w:val="24"/>
-          <w:highlight w:val="lightGray"/>
-        </w:rPr>
-        <w:t>reate a bar graph to show the different average salaries of men and women</w:t>
-      </w:r>
-      <w:r>
-        <w:rPr>
-          <w:rFonts w:ascii="Times New Roman" w:hAnsi="Times New Roman" w:cs="Times New Roman"/>
-          <w:sz w:val="24"/>
-          <w:szCs w:val="24"/>
+          <w:highlight w:val="cyan"/>
+        </w:rPr>
+      </w:pPr>
+      <w:r>
+        <w:rPr>
+          <w:rFonts w:ascii="Times New Roman" w:hAnsi="Times New Roman" w:cs="Times New Roman"/>
+          <w:sz w:val="24"/>
+          <w:szCs w:val="24"/>
+          <w:highlight w:val="cyan"/>
+        </w:rPr>
+        <w:t>Create a scatterplot showi</w:t>
+      </w:r>
+      <w:r>
+        <w:rPr>
+          <w:rFonts w:ascii="Times New Roman" w:hAnsi="Times New Roman" w:cs="Times New Roman"/>
+          <w:sz w:val="24"/>
+          <w:szCs w:val="24"/>
+          <w:highlight w:val="cyan"/>
+        </w:rPr>
+        <w:t xml:space="preserve">ng the relationship between </w:t>
+      </w:r>
+      <w:r>
+        <w:rPr>
+          <w:rFonts w:ascii="Times New Roman" w:hAnsi="Times New Roman" w:cs="Times New Roman"/>
+          <w:sz w:val="24"/>
+          <w:szCs w:val="24"/>
+          <w:highlight w:val="cyan"/>
+        </w:rPr>
+        <w:t>Years Worked</w:t>
+      </w:r>
+      <w:r>
+        <w:rPr>
+          <w:rFonts w:ascii="Times New Roman" w:hAnsi="Times New Roman" w:cs="Times New Roman"/>
+          <w:sz w:val="24"/>
+          <w:szCs w:val="24"/>
+          <w:highlight w:val="cyan"/>
+        </w:rPr>
+        <w:t xml:space="preserve"> and Salary</w:t>
+      </w:r>
+      <w:r>
+        <w:rPr>
+          <w:rFonts w:ascii="Times New Roman" w:hAnsi="Times New Roman" w:cs="Times New Roman"/>
+          <w:sz w:val="24"/>
+          <w:szCs w:val="24"/>
+          <w:highlight w:val="cyan"/>
+        </w:rPr>
+        <w:t xml:space="preserve"> (don’t forget to insert a trend line)</w:t>
+      </w:r>
+      <w:r>
+        <w:rPr>
+          <w:rFonts w:ascii="Times New Roman" w:hAnsi="Times New Roman" w:cs="Times New Roman"/>
+          <w:sz w:val="24"/>
+          <w:szCs w:val="24"/>
+          <w:highlight w:val="cyan"/>
         </w:rPr>
         <w:t xml:space="preserve">. </w:t>
       </w:r>
@@ -877,95 +887,7 @@
           <w:rFonts w:ascii="Times New Roman" w:hAnsi="Times New Roman" w:cs="Times New Roman"/>
           <w:sz w:val="24"/>
           <w:szCs w:val="24"/>
-        </w:rPr>
-        <w:t xml:space="preserve">(Bonus: Add error bars to the bars showing the 95% confidence interval). </w:t>
-      </w:r>
-      <w:r>
-        <w:rPr>
-          <w:rFonts w:ascii="Times New Roman" w:hAnsi="Times New Roman" w:cs="Times New Roman"/>
-          <w:sz w:val="24"/>
-          <w:szCs w:val="24"/>
-        </w:rPr>
-        <w:t>What does the graph tell you about the difference between men and women’s salaries?</w:t>
-      </w:r>
-      <w:r>
-        <w:rPr>
-          <w:rFonts w:ascii="Times New Roman" w:hAnsi="Times New Roman" w:cs="Times New Roman"/>
-          <w:sz w:val="24"/>
-          <w:szCs w:val="24"/>
-        </w:rPr>
-        <w:t xml:space="preserve"> </w:t>
-      </w:r>
-      <w:bookmarkStart w:id="0" w:name="_GoBack"/>
-      <w:bookmarkEnd w:id="0"/>
-    </w:p>
-    <w:p>
-      <w:pPr>
-        <w:pStyle w:val="NoSpacing"/>
-        <w:numPr>
-          <w:ilvl w:val="0"/>
-          <w:numId w:val="21"/>
-        </w:numPr>
-        <w:spacing w:line="276" w:lineRule="auto"/>
-        <w:rPr>
-          <w:rFonts w:ascii="Times New Roman" w:hAnsi="Times New Roman" w:cs="Times New Roman"/>
-          <w:sz w:val="24"/>
-          <w:szCs w:val="24"/>
-        </w:rPr>
-      </w:pPr>
-      <w:r>
-        <w:rPr>
-          <w:rFonts w:ascii="Times New Roman" w:hAnsi="Times New Roman" w:cs="Times New Roman"/>
-          <w:sz w:val="24"/>
-          <w:szCs w:val="24"/>
-        </w:rPr>
-        <w:t>Create a scatterplot showi</w:t>
-      </w:r>
-      <w:r>
-        <w:rPr>
-          <w:rFonts w:ascii="Times New Roman" w:hAnsi="Times New Roman" w:cs="Times New Roman"/>
-          <w:sz w:val="24"/>
-          <w:szCs w:val="24"/>
-        </w:rPr>
-        <w:t xml:space="preserve">ng the relationship between </w:t>
-      </w:r>
-      <w:r>
-        <w:rPr>
-          <w:rFonts w:ascii="Times New Roman" w:hAnsi="Times New Roman" w:cs="Times New Roman"/>
-          <w:sz w:val="24"/>
-          <w:szCs w:val="24"/>
-        </w:rPr>
-        <w:t>Years Worked</w:t>
-      </w:r>
-      <w:r>
-        <w:rPr>
-          <w:rFonts w:ascii="Times New Roman" w:hAnsi="Times New Roman" w:cs="Times New Roman"/>
-          <w:sz w:val="24"/>
-          <w:szCs w:val="24"/>
-        </w:rPr>
-        <w:t xml:space="preserve"> and Salary</w:t>
-      </w:r>
-      <w:r>
-        <w:rPr>
-          <w:rFonts w:ascii="Times New Roman" w:hAnsi="Times New Roman" w:cs="Times New Roman"/>
-          <w:sz w:val="24"/>
-          <w:szCs w:val="24"/>
-        </w:rPr>
-        <w:t xml:space="preserve"> (don’t forget to insert a trend line)</w:t>
-      </w:r>
-      <w:r>
-        <w:rPr>
-          <w:rFonts w:ascii="Times New Roman" w:hAnsi="Times New Roman" w:cs="Times New Roman"/>
-          <w:sz w:val="24"/>
-          <w:szCs w:val="24"/>
-        </w:rPr>
-        <w:t xml:space="preserve">. </w:t>
-      </w:r>
-      <w:r>
-        <w:rPr>
-          <w:rFonts w:ascii="Times New Roman" w:hAnsi="Times New Roman" w:cs="Times New Roman"/>
-          <w:sz w:val="24"/>
-          <w:szCs w:val="24"/>
+          <w:highlight w:val="cyan"/>
         </w:rPr>
         <w:t>What is the</w:t>
       </w:r>
@@ -974,6 +896,7 @@
           <w:rFonts w:ascii="Times New Roman" w:hAnsi="Times New Roman" w:cs="Times New Roman"/>
           <w:sz w:val="24"/>
           <w:szCs w:val="24"/>
+          <w:highlight w:val="cyan"/>
         </w:rPr>
         <w:t xml:space="preserve"> relationship between </w:t>
       </w:r>
@@ -982,6 +905,7 @@
           <w:rFonts w:ascii="Times New Roman" w:hAnsi="Times New Roman" w:cs="Times New Roman"/>
           <w:sz w:val="24"/>
           <w:szCs w:val="24"/>
+          <w:highlight w:val="cyan"/>
         </w:rPr>
         <w:t xml:space="preserve">Years Worked </w:t>
       </w:r>
@@ -990,6 +914,7 @@
           <w:rFonts w:ascii="Times New Roman" w:hAnsi="Times New Roman" w:cs="Times New Roman"/>
           <w:sz w:val="24"/>
           <w:szCs w:val="24"/>
+          <w:highlight w:val="cyan"/>
         </w:rPr>
         <w:t>and Salary?</w:t>
       </w:r>
@@ -1006,13 +931,15 @@
           <w:rFonts w:ascii="Times New Roman" w:hAnsi="Times New Roman" w:cs="Times New Roman"/>
           <w:sz w:val="24"/>
           <w:szCs w:val="24"/>
-        </w:rPr>
-      </w:pPr>
-      <w:r>
-        <w:rPr>
-          <w:rFonts w:ascii="Times New Roman" w:hAnsi="Times New Roman" w:cs="Times New Roman"/>
-          <w:sz w:val="24"/>
-          <w:szCs w:val="24"/>
+          <w:highlight w:val="cyan"/>
+        </w:rPr>
+      </w:pPr>
+      <w:r>
+        <w:rPr>
+          <w:rFonts w:ascii="Times New Roman" w:hAnsi="Times New Roman" w:cs="Times New Roman"/>
+          <w:sz w:val="24"/>
+          <w:szCs w:val="24"/>
+          <w:highlight w:val="cyan"/>
         </w:rPr>
         <w:t>Describe any patterns in the scatterplot. Do you notice any unusual/extreme values that do not fit the general trend? If you see any unusual values, briefly describe them (Who are they? In what way are they different?)</w:t>
       </w:r>
@@ -1029,34 +956,46 @@
           <w:rFonts w:ascii="Times New Roman" w:hAnsi="Times New Roman" w:cs="Times New Roman"/>
           <w:sz w:val="24"/>
           <w:szCs w:val="24"/>
-        </w:rPr>
-      </w:pPr>
-      <w:r>
-        <w:rPr>
-          <w:rFonts w:ascii="Times New Roman" w:hAnsi="Times New Roman" w:cs="Times New Roman"/>
-          <w:sz w:val="24"/>
-          <w:szCs w:val="24"/>
-        </w:rPr>
-        <w:lastRenderedPageBreak/>
+          <w:highlight w:val="cyan"/>
+        </w:rPr>
+      </w:pPr>
+      <w:r>
+        <w:rPr>
+          <w:rFonts w:ascii="Times New Roman" w:hAnsi="Times New Roman" w:cs="Times New Roman"/>
+          <w:sz w:val="24"/>
+          <w:szCs w:val="24"/>
+          <w:highlight w:val="cyan"/>
+        </w:rPr>
         <w:t xml:space="preserve">Using the </w:t>
       </w:r>
       <w:proofErr w:type="spellStart"/>
       <w:r>
         <w:rPr>
-          <w:rFonts w:ascii="Times New Roman" w:hAnsi="Times New Roman" w:cs="Times New Roman"/>
-          <w:sz w:val="24"/>
-          <w:szCs w:val="24"/>
+          <w:rFonts w:ascii="Courier New" w:hAnsi="Courier New" w:cs="Courier New"/>
+          <w:sz w:val="24"/>
+          <w:szCs w:val="24"/>
+          <w:highlight w:val="cyan"/>
         </w:rPr>
         <w:t>pearsonr</w:t>
       </w:r>
       <w:proofErr w:type="spellEnd"/>
       <w:r>
         <w:rPr>
-          <w:rFonts w:ascii="Times New Roman" w:hAnsi="Times New Roman" w:cs="Times New Roman"/>
-          <w:sz w:val="24"/>
-          <w:szCs w:val="24"/>
-        </w:rPr>
-        <w:t xml:space="preserve"> function from the </w:t>
+          <w:rFonts w:ascii="Courier New" w:hAnsi="Courier New" w:cs="Courier New"/>
+          <w:sz w:val="24"/>
+          <w:szCs w:val="24"/>
+          <w:highlight w:val="cyan"/>
+        </w:rPr>
+        <w:t xml:space="preserve"> </w:t>
+      </w:r>
+      <w:r>
+        <w:rPr>
+          <w:rFonts w:ascii="Times New Roman" w:hAnsi="Times New Roman" w:cs="Times New Roman"/>
+          <w:sz w:val="24"/>
+          <w:szCs w:val="24"/>
+          <w:highlight w:val="cyan"/>
+        </w:rPr>
+        <w:t xml:space="preserve">function from the </w:t>
       </w:r>
       <w:proofErr w:type="spellStart"/>
       <w:r>
@@ -1064,6 +1003,7 @@
           <w:rFonts w:ascii="Times New Roman" w:hAnsi="Times New Roman" w:cs="Times New Roman"/>
           <w:sz w:val="24"/>
           <w:szCs w:val="24"/>
+          <w:highlight w:val="cyan"/>
         </w:rPr>
         <w:t>scipy.stats</w:t>
       </w:r>
@@ -1073,6 +1013,7 @@
           <w:rFonts w:ascii="Times New Roman" w:hAnsi="Times New Roman" w:cs="Times New Roman"/>
           <w:sz w:val="24"/>
           <w:szCs w:val="24"/>
+          <w:highlight w:val="cyan"/>
         </w:rPr>
         <w:t xml:space="preserve"> </w:t>
       </w:r>
@@ -1081,8 +1022,20 @@
           <w:rFonts w:ascii="Times New Roman" w:hAnsi="Times New Roman" w:cs="Times New Roman"/>
           <w:sz w:val="24"/>
           <w:szCs w:val="24"/>
-        </w:rPr>
-        <w:t xml:space="preserve">package, calculate the Pearson correlation coefficient (and its corresponding </w:t>
+          <w:highlight w:val="cyan"/>
+        </w:rPr>
+        <w:t>package, calculate the Pearson correlation coefficient (and its correspo</w:t>
+      </w:r>
+      <w:bookmarkStart w:id="0" w:name="_GoBack"/>
+      <w:bookmarkEnd w:id="0"/>
+      <w:r>
+        <w:rPr>
+          <w:rFonts w:ascii="Times New Roman" w:hAnsi="Times New Roman" w:cs="Times New Roman"/>
+          <w:sz w:val="24"/>
+          <w:szCs w:val="24"/>
+          <w:highlight w:val="cyan"/>
+        </w:rPr>
+        <w:t xml:space="preserve">nding </w:t>
       </w:r>
       <w:r>
         <w:rPr>
@@ -1091,6 +1044,7 @@
           <w:iCs/>
           <w:sz w:val="24"/>
           <w:szCs w:val="24"/>
+          <w:highlight w:val="cyan"/>
         </w:rPr>
         <w:t>p</w:t>
       </w:r>
@@ -1099,30 +1053,35 @@
           <w:rFonts w:ascii="Times New Roman" w:hAnsi="Times New Roman" w:cs="Times New Roman"/>
           <w:sz w:val="24"/>
           <w:szCs w:val="24"/>
-        </w:rPr>
-        <w:t xml:space="preserve"> value) to determine the nature of the relationship between </w:t>
-      </w:r>
-      <w:r>
-        <w:rPr>
-          <w:rFonts w:ascii="Times New Roman" w:hAnsi="Times New Roman" w:cs="Times New Roman"/>
-          <w:sz w:val="24"/>
-          <w:szCs w:val="24"/>
-        </w:rPr>
-        <w:t>Years Worked</w:t>
-      </w:r>
-      <w:r>
-        <w:rPr>
-          <w:rFonts w:ascii="Times New Roman" w:hAnsi="Times New Roman" w:cs="Times New Roman"/>
-          <w:sz w:val="24"/>
-          <w:szCs w:val="24"/>
-        </w:rPr>
-        <w:t xml:space="preserve"> </w:t>
-      </w:r>
-      <w:r>
-        <w:rPr>
-          <w:rFonts w:ascii="Times New Roman" w:hAnsi="Times New Roman" w:cs="Times New Roman"/>
-          <w:sz w:val="24"/>
-          <w:szCs w:val="24"/>
+          <w:highlight w:val="cyan"/>
+        </w:rPr>
+        <w:t xml:space="preserve"> value) to determine the nature of the </w:t>
+      </w:r>
+      <w:r>
+        <w:rPr>
+          <w:rFonts w:ascii="Times New Roman" w:hAnsi="Times New Roman" w:cs="Times New Roman"/>
+          <w:sz w:val="24"/>
+          <w:szCs w:val="24"/>
+          <w:highlight w:val="cyan"/>
+        </w:rPr>
+        <w:lastRenderedPageBreak/>
+        <w:t xml:space="preserve">relationship between </w:t>
+      </w:r>
+      <w:r>
+        <w:rPr>
+          <w:rFonts w:ascii="Times New Roman" w:hAnsi="Times New Roman" w:cs="Times New Roman"/>
+          <w:sz w:val="24"/>
+          <w:szCs w:val="24"/>
+          <w:highlight w:val="cyan"/>
+        </w:rPr>
+        <w:t xml:space="preserve">Years Worked </w:t>
+      </w:r>
+      <w:r>
+        <w:rPr>
+          <w:rFonts w:ascii="Times New Roman" w:hAnsi="Times New Roman" w:cs="Times New Roman"/>
+          <w:sz w:val="24"/>
+          <w:szCs w:val="24"/>
+          <w:highlight w:val="cyan"/>
         </w:rPr>
         <w:t xml:space="preserve">and Salary. </w:t>
       </w:r>
@@ -1131,36 +1090,47 @@
           <w:rFonts w:ascii="Times New Roman" w:hAnsi="Times New Roman" w:cs="Times New Roman"/>
           <w:sz w:val="24"/>
           <w:szCs w:val="24"/>
+          <w:highlight w:val="cyan"/>
         </w:rPr>
         <w:t xml:space="preserve">See </w:t>
       </w:r>
-      <w:proofErr w:type="gramStart"/>
-      <w:r>
-        <w:rPr>
-          <w:rFonts w:ascii="Times New Roman" w:hAnsi="Times New Roman" w:cs="Times New Roman"/>
-          <w:sz w:val="24"/>
-          <w:szCs w:val="24"/>
+      <w:r>
+        <w:rPr>
+          <w:rFonts w:ascii="Courier New" w:hAnsi="Courier New" w:cs="Courier New"/>
+          <w:sz w:val="24"/>
+          <w:szCs w:val="24"/>
+          <w:highlight w:val="cyan"/>
         </w:rPr>
         <w:t>help(</w:t>
       </w:r>
       <w:proofErr w:type="spellStart"/>
-      <w:proofErr w:type="gramEnd"/>
-      <w:r>
-        <w:rPr>
-          <w:rFonts w:ascii="Times New Roman" w:hAnsi="Times New Roman" w:cs="Times New Roman"/>
-          <w:sz w:val="24"/>
-          <w:szCs w:val="24"/>
+      <w:r>
+        <w:rPr>
+          <w:rFonts w:ascii="Courier New" w:hAnsi="Courier New" w:cs="Courier New"/>
+          <w:sz w:val="24"/>
+          <w:szCs w:val="24"/>
+          <w:highlight w:val="cyan"/>
         </w:rPr>
         <w:t>pearsonr</w:t>
       </w:r>
       <w:proofErr w:type="spellEnd"/>
       <w:r>
         <w:rPr>
-          <w:rFonts w:ascii="Times New Roman" w:hAnsi="Times New Roman" w:cs="Times New Roman"/>
-          <w:sz w:val="24"/>
-          <w:szCs w:val="24"/>
-        </w:rPr>
-        <w:t>) for help on this function.</w:t>
+          <w:rFonts w:ascii="Courier New" w:hAnsi="Courier New" w:cs="Courier New"/>
+          <w:sz w:val="24"/>
+          <w:szCs w:val="24"/>
+          <w:highlight w:val="cyan"/>
+        </w:rPr>
+        <w:t>)</w:t>
+      </w:r>
+      <w:r>
+        <w:rPr>
+          <w:rFonts w:ascii="Times New Roman" w:hAnsi="Times New Roman" w:cs="Times New Roman"/>
+          <w:sz w:val="24"/>
+          <w:szCs w:val="24"/>
+          <w:highlight w:val="cyan"/>
+        </w:rPr>
+        <w:t xml:space="preserve"> for help on this function.</w:t>
       </w:r>
     </w:p>
     <w:p>
@@ -1175,13 +1145,15 @@
           <w:rFonts w:ascii="Times New Roman" w:hAnsi="Times New Roman" w:cs="Times New Roman"/>
           <w:sz w:val="24"/>
           <w:szCs w:val="24"/>
-        </w:rPr>
-      </w:pPr>
-      <w:r>
-        <w:rPr>
-          <w:rFonts w:ascii="Times New Roman" w:hAnsi="Times New Roman" w:cs="Times New Roman"/>
-          <w:sz w:val="24"/>
-          <w:szCs w:val="24"/>
+          <w:highlight w:val="cyan"/>
+        </w:rPr>
+      </w:pPr>
+      <w:r>
+        <w:rPr>
+          <w:rFonts w:ascii="Times New Roman" w:hAnsi="Times New Roman" w:cs="Times New Roman"/>
+          <w:sz w:val="24"/>
+          <w:szCs w:val="24"/>
+          <w:highlight w:val="cyan"/>
         </w:rPr>
         <w:t xml:space="preserve">Interpret the size and direction of the correlation statistic. </w:t>
       </w:r>
@@ -1198,13 +1170,15 @@
           <w:rFonts w:ascii="Times New Roman" w:hAnsi="Times New Roman" w:cs="Times New Roman"/>
           <w:sz w:val="24"/>
           <w:szCs w:val="24"/>
-        </w:rPr>
-      </w:pPr>
-      <w:r>
-        <w:rPr>
-          <w:rFonts w:ascii="Times New Roman" w:hAnsi="Times New Roman" w:cs="Times New Roman"/>
-          <w:sz w:val="24"/>
-          <w:szCs w:val="24"/>
+          <w:highlight w:val="cyan"/>
+        </w:rPr>
+      </w:pPr>
+      <w:r>
+        <w:rPr>
+          <w:rFonts w:ascii="Times New Roman" w:hAnsi="Times New Roman" w:cs="Times New Roman"/>
+          <w:sz w:val="24"/>
+          <w:szCs w:val="24"/>
+          <w:highlight w:val="cyan"/>
         </w:rPr>
         <w:t xml:space="preserve">Is the relationship statistically significant? Report the appropriate statistic(s) to support your answer. </w:t>
       </w:r>
@@ -1244,6 +1218,1275 @@
         </w:rPr>
       </w:pPr>
     </w:p>
+    <w:tbl>
+      <w:tblPr>
+        <w:tblW w:w="16121" w:type="dxa"/>
+        <w:tblLook w:val="04A0" w:firstRow="1" w:lastRow="0" w:firstColumn="1" w:lastColumn="0" w:noHBand="0" w:noVBand="1"/>
+      </w:tblPr>
+      <w:tblGrid>
+        <w:gridCol w:w="1420"/>
+        <w:gridCol w:w="1420"/>
+        <w:gridCol w:w="13281"/>
+      </w:tblGrid>
+      <w:tr>
+        <w:trPr>
+          <w:trHeight w:val="300"/>
+        </w:trPr>
+        <w:tc>
+          <w:tcPr>
+            <w:tcW w:w="1420" w:type="dxa"/>
+            <w:tcBorders>
+              <w:top w:val="nil"/>
+              <w:left w:val="nil"/>
+              <w:bottom w:val="nil"/>
+              <w:right w:val="nil"/>
+            </w:tcBorders>
+            <w:shd w:val="clear" w:color="auto" w:fill="auto"/>
+            <w:noWrap/>
+            <w:vAlign w:val="bottom"/>
+            <w:hideMark/>
+          </w:tcPr>
+          <w:p>
+            <w:pPr>
+              <w:spacing w:after="0" w:line="240" w:lineRule="auto"/>
+              <w:rPr>
+                <w:rFonts w:ascii="Calibri" w:eastAsia="Times New Roman" w:hAnsi="Calibri" w:cs="Calibri"/>
+                <w:color w:val="000000"/>
+                <w:lang w:eastAsia="en-ZA" w:bidi="ar-SA"/>
+              </w:rPr>
+            </w:pPr>
+            <w:r>
+              <w:rPr>
+                <w:rFonts w:ascii="Calibri" w:eastAsia="Times New Roman" w:hAnsi="Calibri" w:cs="Calibri"/>
+                <w:color w:val="000000"/>
+                <w:lang w:eastAsia="en-ZA" w:bidi="ar-SA"/>
+              </w:rPr>
+              <w:t>Variable</w:t>
+            </w:r>
+          </w:p>
+        </w:tc>
+        <w:tc>
+          <w:tcPr>
+            <w:tcW w:w="1420" w:type="dxa"/>
+            <w:tcBorders>
+              <w:top w:val="nil"/>
+              <w:left w:val="nil"/>
+              <w:bottom w:val="nil"/>
+              <w:right w:val="nil"/>
+            </w:tcBorders>
+            <w:shd w:val="clear" w:color="auto" w:fill="auto"/>
+            <w:noWrap/>
+            <w:vAlign w:val="bottom"/>
+            <w:hideMark/>
+          </w:tcPr>
+          <w:p>
+            <w:pPr>
+              <w:spacing w:after="0" w:line="240" w:lineRule="auto"/>
+              <w:rPr>
+                <w:rFonts w:ascii="Calibri" w:eastAsia="Times New Roman" w:hAnsi="Calibri" w:cs="Calibri"/>
+                <w:color w:val="000000"/>
+                <w:lang w:eastAsia="en-ZA" w:bidi="ar-SA"/>
+              </w:rPr>
+            </w:pPr>
+            <w:r>
+              <w:rPr>
+                <w:rFonts w:ascii="Calibri" w:eastAsia="Times New Roman" w:hAnsi="Calibri" w:cs="Calibri"/>
+                <w:color w:val="000000"/>
+                <w:lang w:eastAsia="en-ZA" w:bidi="ar-SA"/>
+              </w:rPr>
+              <w:t>Type</w:t>
+            </w:r>
+          </w:p>
+        </w:tc>
+        <w:tc>
+          <w:tcPr>
+            <w:tcW w:w="13281" w:type="dxa"/>
+            <w:tcBorders>
+              <w:top w:val="nil"/>
+              <w:left w:val="nil"/>
+              <w:bottom w:val="nil"/>
+              <w:right w:val="nil"/>
+            </w:tcBorders>
+            <w:shd w:val="clear" w:color="auto" w:fill="auto"/>
+            <w:noWrap/>
+            <w:vAlign w:val="bottom"/>
+            <w:hideMark/>
+          </w:tcPr>
+          <w:p>
+            <w:pPr>
+              <w:spacing w:after="0" w:line="240" w:lineRule="auto"/>
+              <w:rPr>
+                <w:rFonts w:ascii="Calibri" w:eastAsia="Times New Roman" w:hAnsi="Calibri" w:cs="Calibri"/>
+                <w:color w:val="000000"/>
+                <w:lang w:eastAsia="en-ZA" w:bidi="ar-SA"/>
+              </w:rPr>
+            </w:pPr>
+            <w:r>
+              <w:rPr>
+                <w:rFonts w:ascii="Calibri" w:eastAsia="Times New Roman" w:hAnsi="Calibri" w:cs="Calibri"/>
+                <w:color w:val="000000"/>
+                <w:lang w:eastAsia="en-ZA" w:bidi="ar-SA"/>
+              </w:rPr>
+              <w:t>Explanation</w:t>
+            </w:r>
+          </w:p>
+        </w:tc>
+      </w:tr>
+      <w:tr>
+        <w:trPr>
+          <w:trHeight w:val="300"/>
+        </w:trPr>
+        <w:tc>
+          <w:tcPr>
+            <w:tcW w:w="1420" w:type="dxa"/>
+            <w:tcBorders>
+              <w:top w:val="nil"/>
+              <w:left w:val="nil"/>
+              <w:bottom w:val="nil"/>
+              <w:right w:val="nil"/>
+            </w:tcBorders>
+            <w:shd w:val="clear" w:color="auto" w:fill="auto"/>
+            <w:noWrap/>
+            <w:vAlign w:val="bottom"/>
+            <w:hideMark/>
+          </w:tcPr>
+          <w:p>
+            <w:pPr>
+              <w:spacing w:after="0" w:line="240" w:lineRule="auto"/>
+              <w:rPr>
+                <w:rFonts w:ascii="Calibri" w:eastAsia="Times New Roman" w:hAnsi="Calibri" w:cs="Calibri"/>
+                <w:color w:val="000000"/>
+                <w:lang w:eastAsia="en-ZA" w:bidi="ar-SA"/>
+              </w:rPr>
+            </w:pPr>
+            <w:r>
+              <w:rPr>
+                <w:rFonts w:ascii="Calibri" w:eastAsia="Times New Roman" w:hAnsi="Calibri" w:cs="Calibri"/>
+                <w:color w:val="000000"/>
+                <w:lang w:eastAsia="en-ZA" w:bidi="ar-SA"/>
+              </w:rPr>
+              <w:t>salary</w:t>
+            </w:r>
+          </w:p>
+        </w:tc>
+        <w:tc>
+          <w:tcPr>
+            <w:tcW w:w="1420" w:type="dxa"/>
+            <w:tcBorders>
+              <w:top w:val="nil"/>
+              <w:left w:val="nil"/>
+              <w:bottom w:val="nil"/>
+              <w:right w:val="nil"/>
+            </w:tcBorders>
+            <w:shd w:val="clear" w:color="auto" w:fill="auto"/>
+            <w:noWrap/>
+            <w:vAlign w:val="bottom"/>
+            <w:hideMark/>
+          </w:tcPr>
+          <w:p>
+            <w:pPr>
+              <w:spacing w:after="0" w:line="240" w:lineRule="auto"/>
+              <w:rPr>
+                <w:rFonts w:ascii="Calibri" w:eastAsia="Times New Roman" w:hAnsi="Calibri" w:cs="Calibri"/>
+                <w:color w:val="000000"/>
+                <w:lang w:eastAsia="en-ZA" w:bidi="ar-SA"/>
+              </w:rPr>
+            </w:pPr>
+            <w:r>
+              <w:rPr>
+                <w:rFonts w:ascii="Calibri" w:eastAsia="Times New Roman" w:hAnsi="Calibri" w:cs="Calibri"/>
+                <w:color w:val="000000"/>
+                <w:lang w:eastAsia="en-ZA" w:bidi="ar-SA"/>
+              </w:rPr>
+              <w:t>Continuous</w:t>
+            </w:r>
+          </w:p>
+        </w:tc>
+        <w:tc>
+          <w:tcPr>
+            <w:tcW w:w="13281" w:type="dxa"/>
+            <w:tcBorders>
+              <w:top w:val="nil"/>
+              <w:left w:val="nil"/>
+              <w:bottom w:val="nil"/>
+              <w:right w:val="nil"/>
+            </w:tcBorders>
+            <w:shd w:val="clear" w:color="auto" w:fill="auto"/>
+            <w:noWrap/>
+            <w:vAlign w:val="bottom"/>
+            <w:hideMark/>
+          </w:tcPr>
+          <w:p>
+            <w:pPr>
+              <w:spacing w:after="0" w:line="240" w:lineRule="auto"/>
+              <w:rPr>
+                <w:rFonts w:ascii="Calibri" w:eastAsia="Times New Roman" w:hAnsi="Calibri" w:cs="Calibri"/>
+                <w:color w:val="000000"/>
+                <w:lang w:eastAsia="en-ZA" w:bidi="ar-SA"/>
+              </w:rPr>
+            </w:pPr>
+            <w:r>
+              <w:rPr>
+                <w:rFonts w:ascii="Calibri" w:eastAsia="Times New Roman" w:hAnsi="Calibri" w:cs="Calibri"/>
+                <w:color w:val="000000"/>
+                <w:lang w:eastAsia="en-ZA" w:bidi="ar-SA"/>
+              </w:rPr>
+              <w:t>Annual salary in dollars</w:t>
+            </w:r>
+          </w:p>
+        </w:tc>
+      </w:tr>
+      <w:tr>
+        <w:trPr>
+          <w:trHeight w:val="300"/>
+        </w:trPr>
+        <w:tc>
+          <w:tcPr>
+            <w:tcW w:w="1420" w:type="dxa"/>
+            <w:tcBorders>
+              <w:top w:val="nil"/>
+              <w:left w:val="nil"/>
+              <w:bottom w:val="nil"/>
+              <w:right w:val="nil"/>
+            </w:tcBorders>
+            <w:shd w:val="clear" w:color="auto" w:fill="auto"/>
+            <w:noWrap/>
+            <w:vAlign w:val="bottom"/>
+            <w:hideMark/>
+          </w:tcPr>
+          <w:p>
+            <w:pPr>
+              <w:spacing w:after="0" w:line="240" w:lineRule="auto"/>
+              <w:rPr>
+                <w:rFonts w:ascii="Calibri" w:eastAsia="Times New Roman" w:hAnsi="Calibri" w:cs="Calibri"/>
+                <w:color w:val="000000"/>
+                <w:lang w:eastAsia="en-ZA" w:bidi="ar-SA"/>
+              </w:rPr>
+            </w:pPr>
+            <w:proofErr w:type="spellStart"/>
+            <w:r>
+              <w:rPr>
+                <w:rFonts w:ascii="Calibri" w:eastAsia="Times New Roman" w:hAnsi="Calibri" w:cs="Calibri"/>
+                <w:color w:val="000000"/>
+                <w:lang w:eastAsia="en-ZA" w:bidi="ar-SA"/>
+              </w:rPr>
+              <w:t>exprior</w:t>
+            </w:r>
+            <w:proofErr w:type="spellEnd"/>
+          </w:p>
+        </w:tc>
+        <w:tc>
+          <w:tcPr>
+            <w:tcW w:w="1420" w:type="dxa"/>
+            <w:tcBorders>
+              <w:top w:val="nil"/>
+              <w:left w:val="nil"/>
+              <w:bottom w:val="nil"/>
+              <w:right w:val="nil"/>
+            </w:tcBorders>
+            <w:shd w:val="clear" w:color="auto" w:fill="auto"/>
+            <w:noWrap/>
+            <w:vAlign w:val="bottom"/>
+            <w:hideMark/>
+          </w:tcPr>
+          <w:p>
+            <w:pPr>
+              <w:spacing w:after="0" w:line="240" w:lineRule="auto"/>
+              <w:rPr>
+                <w:rFonts w:ascii="Calibri" w:eastAsia="Times New Roman" w:hAnsi="Calibri" w:cs="Calibri"/>
+                <w:color w:val="000000"/>
+                <w:lang w:eastAsia="en-ZA" w:bidi="ar-SA"/>
+              </w:rPr>
+            </w:pPr>
+            <w:r>
+              <w:rPr>
+                <w:rFonts w:ascii="Calibri" w:eastAsia="Times New Roman" w:hAnsi="Calibri" w:cs="Calibri"/>
+                <w:color w:val="000000"/>
+                <w:lang w:eastAsia="en-ZA" w:bidi="ar-SA"/>
+              </w:rPr>
+              <w:t>Continuous</w:t>
+            </w:r>
+          </w:p>
+        </w:tc>
+        <w:tc>
+          <w:tcPr>
+            <w:tcW w:w="13281" w:type="dxa"/>
+            <w:tcBorders>
+              <w:top w:val="nil"/>
+              <w:left w:val="nil"/>
+              <w:bottom w:val="nil"/>
+              <w:right w:val="nil"/>
+            </w:tcBorders>
+            <w:shd w:val="clear" w:color="auto" w:fill="auto"/>
+            <w:noWrap/>
+            <w:vAlign w:val="bottom"/>
+            <w:hideMark/>
+          </w:tcPr>
+          <w:p>
+            <w:pPr>
+              <w:spacing w:after="0" w:line="240" w:lineRule="auto"/>
+              <w:rPr>
+                <w:rFonts w:ascii="Calibri" w:eastAsia="Times New Roman" w:hAnsi="Calibri" w:cs="Calibri"/>
+                <w:color w:val="000000"/>
+                <w:lang w:eastAsia="en-ZA" w:bidi="ar-SA"/>
+              </w:rPr>
+            </w:pPr>
+            <w:r>
+              <w:rPr>
+                <w:rFonts w:ascii="Calibri" w:eastAsia="Times New Roman" w:hAnsi="Calibri" w:cs="Calibri"/>
+                <w:color w:val="000000"/>
+                <w:lang w:eastAsia="en-ZA" w:bidi="ar-SA"/>
+              </w:rPr>
+              <w:t>Years of experience prior to working in this field</w:t>
+            </w:r>
+          </w:p>
+        </w:tc>
+      </w:tr>
+      <w:tr>
+        <w:trPr>
+          <w:trHeight w:val="300"/>
+        </w:trPr>
+        <w:tc>
+          <w:tcPr>
+            <w:tcW w:w="1420" w:type="dxa"/>
+            <w:tcBorders>
+              <w:top w:val="nil"/>
+              <w:left w:val="nil"/>
+              <w:bottom w:val="nil"/>
+              <w:right w:val="nil"/>
+            </w:tcBorders>
+            <w:shd w:val="clear" w:color="auto" w:fill="auto"/>
+            <w:noWrap/>
+            <w:vAlign w:val="bottom"/>
+            <w:hideMark/>
+          </w:tcPr>
+          <w:p>
+            <w:pPr>
+              <w:spacing w:after="0" w:line="240" w:lineRule="auto"/>
+              <w:rPr>
+                <w:rFonts w:ascii="Calibri" w:eastAsia="Times New Roman" w:hAnsi="Calibri" w:cs="Calibri"/>
+                <w:color w:val="000000"/>
+                <w:lang w:eastAsia="en-ZA" w:bidi="ar-SA"/>
+              </w:rPr>
+            </w:pPr>
+            <w:proofErr w:type="spellStart"/>
+            <w:r>
+              <w:rPr>
+                <w:rFonts w:ascii="Calibri" w:eastAsia="Times New Roman" w:hAnsi="Calibri" w:cs="Calibri"/>
+                <w:color w:val="000000"/>
+                <w:lang w:eastAsia="en-ZA" w:bidi="ar-SA"/>
+              </w:rPr>
+              <w:t>yearsworked</w:t>
+            </w:r>
+            <w:proofErr w:type="spellEnd"/>
+          </w:p>
+        </w:tc>
+        <w:tc>
+          <w:tcPr>
+            <w:tcW w:w="1420" w:type="dxa"/>
+            <w:tcBorders>
+              <w:top w:val="nil"/>
+              <w:left w:val="nil"/>
+              <w:bottom w:val="nil"/>
+              <w:right w:val="nil"/>
+            </w:tcBorders>
+            <w:shd w:val="clear" w:color="auto" w:fill="auto"/>
+            <w:noWrap/>
+            <w:vAlign w:val="bottom"/>
+            <w:hideMark/>
+          </w:tcPr>
+          <w:p>
+            <w:pPr>
+              <w:spacing w:after="0" w:line="240" w:lineRule="auto"/>
+              <w:rPr>
+                <w:rFonts w:ascii="Calibri" w:eastAsia="Times New Roman" w:hAnsi="Calibri" w:cs="Calibri"/>
+                <w:color w:val="000000"/>
+                <w:lang w:eastAsia="en-ZA" w:bidi="ar-SA"/>
+              </w:rPr>
+            </w:pPr>
+            <w:r>
+              <w:rPr>
+                <w:rFonts w:ascii="Calibri" w:eastAsia="Times New Roman" w:hAnsi="Calibri" w:cs="Calibri"/>
+                <w:color w:val="000000"/>
+                <w:lang w:eastAsia="en-ZA" w:bidi="ar-SA"/>
+              </w:rPr>
+              <w:t>Continuous</w:t>
+            </w:r>
+          </w:p>
+        </w:tc>
+        <w:tc>
+          <w:tcPr>
+            <w:tcW w:w="13281" w:type="dxa"/>
+            <w:tcBorders>
+              <w:top w:val="nil"/>
+              <w:left w:val="nil"/>
+              <w:bottom w:val="nil"/>
+              <w:right w:val="nil"/>
+            </w:tcBorders>
+            <w:shd w:val="clear" w:color="auto" w:fill="auto"/>
+            <w:noWrap/>
+            <w:vAlign w:val="bottom"/>
+            <w:hideMark/>
+          </w:tcPr>
+          <w:p>
+            <w:pPr>
+              <w:spacing w:after="0" w:line="240" w:lineRule="auto"/>
+              <w:rPr>
+                <w:rFonts w:ascii="Calibri" w:eastAsia="Times New Roman" w:hAnsi="Calibri" w:cs="Calibri"/>
+                <w:color w:val="000000"/>
+                <w:lang w:eastAsia="en-ZA" w:bidi="ar-SA"/>
+              </w:rPr>
+            </w:pPr>
+            <w:r>
+              <w:rPr>
+                <w:rFonts w:ascii="Calibri" w:eastAsia="Times New Roman" w:hAnsi="Calibri" w:cs="Calibri"/>
+                <w:color w:val="000000"/>
+                <w:lang w:eastAsia="en-ZA" w:bidi="ar-SA"/>
+              </w:rPr>
+              <w:t>Years worked in this field</w:t>
+            </w:r>
+          </w:p>
+        </w:tc>
+      </w:tr>
+      <w:tr>
+        <w:trPr>
+          <w:trHeight w:val="300"/>
+        </w:trPr>
+        <w:tc>
+          <w:tcPr>
+            <w:tcW w:w="1420" w:type="dxa"/>
+            <w:tcBorders>
+              <w:top w:val="nil"/>
+              <w:left w:val="nil"/>
+              <w:bottom w:val="nil"/>
+              <w:right w:val="nil"/>
+            </w:tcBorders>
+            <w:shd w:val="clear" w:color="auto" w:fill="auto"/>
+            <w:noWrap/>
+            <w:vAlign w:val="bottom"/>
+            <w:hideMark/>
+          </w:tcPr>
+          <w:p>
+            <w:pPr>
+              <w:spacing w:after="0" w:line="240" w:lineRule="auto"/>
+              <w:rPr>
+                <w:rFonts w:ascii="Calibri" w:eastAsia="Times New Roman" w:hAnsi="Calibri" w:cs="Calibri"/>
+                <w:color w:val="000000"/>
+                <w:lang w:eastAsia="en-ZA" w:bidi="ar-SA"/>
+              </w:rPr>
+            </w:pPr>
+            <w:proofErr w:type="spellStart"/>
+            <w:r>
+              <w:rPr>
+                <w:rFonts w:ascii="Calibri" w:eastAsia="Times New Roman" w:hAnsi="Calibri" w:cs="Calibri"/>
+                <w:color w:val="000000"/>
+                <w:lang w:eastAsia="en-ZA" w:bidi="ar-SA"/>
+              </w:rPr>
+              <w:t>yearsrank</w:t>
+            </w:r>
+            <w:proofErr w:type="spellEnd"/>
+          </w:p>
+        </w:tc>
+        <w:tc>
+          <w:tcPr>
+            <w:tcW w:w="1420" w:type="dxa"/>
+            <w:tcBorders>
+              <w:top w:val="nil"/>
+              <w:left w:val="nil"/>
+              <w:bottom w:val="nil"/>
+              <w:right w:val="nil"/>
+            </w:tcBorders>
+            <w:shd w:val="clear" w:color="auto" w:fill="auto"/>
+            <w:noWrap/>
+            <w:vAlign w:val="bottom"/>
+            <w:hideMark/>
+          </w:tcPr>
+          <w:p>
+            <w:pPr>
+              <w:spacing w:after="0" w:line="240" w:lineRule="auto"/>
+              <w:rPr>
+                <w:rFonts w:ascii="Calibri" w:eastAsia="Times New Roman" w:hAnsi="Calibri" w:cs="Calibri"/>
+                <w:color w:val="000000"/>
+                <w:lang w:eastAsia="en-ZA" w:bidi="ar-SA"/>
+              </w:rPr>
+            </w:pPr>
+            <w:r>
+              <w:rPr>
+                <w:rFonts w:ascii="Calibri" w:eastAsia="Times New Roman" w:hAnsi="Calibri" w:cs="Calibri"/>
+                <w:color w:val="000000"/>
+                <w:lang w:eastAsia="en-ZA" w:bidi="ar-SA"/>
+              </w:rPr>
+              <w:t>Continuous</w:t>
+            </w:r>
+          </w:p>
+        </w:tc>
+        <w:tc>
+          <w:tcPr>
+            <w:tcW w:w="13281" w:type="dxa"/>
+            <w:tcBorders>
+              <w:top w:val="nil"/>
+              <w:left w:val="nil"/>
+              <w:bottom w:val="nil"/>
+              <w:right w:val="nil"/>
+            </w:tcBorders>
+            <w:shd w:val="clear" w:color="auto" w:fill="auto"/>
+            <w:noWrap/>
+            <w:vAlign w:val="bottom"/>
+            <w:hideMark/>
+          </w:tcPr>
+          <w:p>
+            <w:pPr>
+              <w:spacing w:after="0" w:line="240" w:lineRule="auto"/>
+              <w:rPr>
+                <w:rFonts w:ascii="Calibri" w:eastAsia="Times New Roman" w:hAnsi="Calibri" w:cs="Calibri"/>
+                <w:color w:val="000000"/>
+                <w:lang w:eastAsia="en-ZA" w:bidi="ar-SA"/>
+              </w:rPr>
+            </w:pPr>
+            <w:r>
+              <w:rPr>
+                <w:rFonts w:ascii="Calibri" w:eastAsia="Times New Roman" w:hAnsi="Calibri" w:cs="Calibri"/>
+                <w:color w:val="000000"/>
+                <w:lang w:eastAsia="en-ZA" w:bidi="ar-SA"/>
+              </w:rPr>
+              <w:t xml:space="preserve">Years worked at current rank </w:t>
+            </w:r>
+          </w:p>
+        </w:tc>
+      </w:tr>
+      <w:tr>
+        <w:trPr>
+          <w:trHeight w:val="300"/>
+        </w:trPr>
+        <w:tc>
+          <w:tcPr>
+            <w:tcW w:w="1420" w:type="dxa"/>
+            <w:tcBorders>
+              <w:top w:val="nil"/>
+              <w:left w:val="nil"/>
+              <w:bottom w:val="nil"/>
+              <w:right w:val="nil"/>
+            </w:tcBorders>
+            <w:shd w:val="clear" w:color="auto" w:fill="auto"/>
+            <w:noWrap/>
+            <w:vAlign w:val="bottom"/>
+            <w:hideMark/>
+          </w:tcPr>
+          <w:p>
+            <w:pPr>
+              <w:spacing w:after="0" w:line="240" w:lineRule="auto"/>
+              <w:rPr>
+                <w:rFonts w:ascii="Calibri" w:eastAsia="Times New Roman" w:hAnsi="Calibri" w:cs="Calibri"/>
+                <w:color w:val="000000"/>
+                <w:lang w:eastAsia="en-ZA" w:bidi="ar-SA"/>
+              </w:rPr>
+            </w:pPr>
+            <w:r>
+              <w:rPr>
+                <w:rFonts w:ascii="Calibri" w:eastAsia="Times New Roman" w:hAnsi="Calibri" w:cs="Calibri"/>
+                <w:color w:val="000000"/>
+                <w:lang w:eastAsia="en-ZA" w:bidi="ar-SA"/>
+              </w:rPr>
+              <w:t>market</w:t>
+            </w:r>
+          </w:p>
+        </w:tc>
+        <w:tc>
+          <w:tcPr>
+            <w:tcW w:w="1420" w:type="dxa"/>
+            <w:tcBorders>
+              <w:top w:val="nil"/>
+              <w:left w:val="nil"/>
+              <w:bottom w:val="nil"/>
+              <w:right w:val="nil"/>
+            </w:tcBorders>
+            <w:shd w:val="clear" w:color="auto" w:fill="auto"/>
+            <w:noWrap/>
+            <w:vAlign w:val="bottom"/>
+            <w:hideMark/>
+          </w:tcPr>
+          <w:p>
+            <w:pPr>
+              <w:spacing w:after="0" w:line="240" w:lineRule="auto"/>
+              <w:rPr>
+                <w:rFonts w:ascii="Calibri" w:eastAsia="Times New Roman" w:hAnsi="Calibri" w:cs="Calibri"/>
+                <w:color w:val="000000"/>
+                <w:lang w:eastAsia="en-ZA" w:bidi="ar-SA"/>
+              </w:rPr>
+            </w:pPr>
+            <w:r>
+              <w:rPr>
+                <w:rFonts w:ascii="Calibri" w:eastAsia="Times New Roman" w:hAnsi="Calibri" w:cs="Calibri"/>
+                <w:color w:val="000000"/>
+                <w:lang w:eastAsia="en-ZA" w:bidi="ar-SA"/>
+              </w:rPr>
+              <w:t>Continuous</w:t>
+            </w:r>
+          </w:p>
+        </w:tc>
+        <w:tc>
+          <w:tcPr>
+            <w:tcW w:w="13281" w:type="dxa"/>
+            <w:tcBorders>
+              <w:top w:val="nil"/>
+              <w:left w:val="nil"/>
+              <w:bottom w:val="nil"/>
+              <w:right w:val="nil"/>
+            </w:tcBorders>
+            <w:shd w:val="clear" w:color="auto" w:fill="auto"/>
+            <w:noWrap/>
+            <w:vAlign w:val="bottom"/>
+            <w:hideMark/>
+          </w:tcPr>
+          <w:p>
+            <w:pPr>
+              <w:spacing w:after="0" w:line="240" w:lineRule="auto"/>
+              <w:rPr>
+                <w:rFonts w:ascii="Calibri" w:eastAsia="Times New Roman" w:hAnsi="Calibri" w:cs="Calibri"/>
+                <w:color w:val="000000"/>
+                <w:lang w:eastAsia="en-ZA" w:bidi="ar-SA"/>
+              </w:rPr>
+            </w:pPr>
+            <w:r>
+              <w:rPr>
+                <w:rFonts w:ascii="Calibri" w:eastAsia="Times New Roman" w:hAnsi="Calibri" w:cs="Calibri"/>
+                <w:color w:val="000000"/>
+                <w:lang w:eastAsia="en-ZA" w:bidi="ar-SA"/>
+              </w:rPr>
+              <w:t>Market value (1 = salary at market value for position, &lt;1 salary lower than market value for position, &gt;1 salary higher than market value for position)</w:t>
+            </w:r>
+          </w:p>
+        </w:tc>
+      </w:tr>
+      <w:tr>
+        <w:trPr>
+          <w:trHeight w:val="300"/>
+        </w:trPr>
+        <w:tc>
+          <w:tcPr>
+            <w:tcW w:w="1420" w:type="dxa"/>
+            <w:tcBorders>
+              <w:top w:val="nil"/>
+              <w:left w:val="nil"/>
+              <w:bottom w:val="nil"/>
+              <w:right w:val="nil"/>
+            </w:tcBorders>
+            <w:shd w:val="clear" w:color="auto" w:fill="auto"/>
+            <w:noWrap/>
+            <w:vAlign w:val="bottom"/>
+            <w:hideMark/>
+          </w:tcPr>
+          <w:p>
+            <w:pPr>
+              <w:spacing w:after="0" w:line="240" w:lineRule="auto"/>
+              <w:rPr>
+                <w:rFonts w:ascii="Calibri" w:eastAsia="Times New Roman" w:hAnsi="Calibri" w:cs="Calibri"/>
+                <w:color w:val="000000"/>
+                <w:lang w:eastAsia="en-ZA" w:bidi="ar-SA"/>
+              </w:rPr>
+            </w:pPr>
+            <w:r>
+              <w:rPr>
+                <w:rFonts w:ascii="Calibri" w:eastAsia="Times New Roman" w:hAnsi="Calibri" w:cs="Calibri"/>
+                <w:color w:val="000000"/>
+                <w:lang w:eastAsia="en-ZA" w:bidi="ar-SA"/>
+              </w:rPr>
+              <w:t>degree</w:t>
+            </w:r>
+          </w:p>
+        </w:tc>
+        <w:tc>
+          <w:tcPr>
+            <w:tcW w:w="1420" w:type="dxa"/>
+            <w:tcBorders>
+              <w:top w:val="nil"/>
+              <w:left w:val="nil"/>
+              <w:bottom w:val="nil"/>
+              <w:right w:val="nil"/>
+            </w:tcBorders>
+            <w:shd w:val="clear" w:color="auto" w:fill="auto"/>
+            <w:noWrap/>
+            <w:vAlign w:val="bottom"/>
+            <w:hideMark/>
+          </w:tcPr>
+          <w:p>
+            <w:pPr>
+              <w:spacing w:after="0" w:line="240" w:lineRule="auto"/>
+              <w:rPr>
+                <w:rFonts w:ascii="Calibri" w:eastAsia="Times New Roman" w:hAnsi="Calibri" w:cs="Calibri"/>
+                <w:color w:val="000000"/>
+                <w:lang w:eastAsia="en-ZA" w:bidi="ar-SA"/>
+              </w:rPr>
+            </w:pPr>
+            <w:r>
+              <w:rPr>
+                <w:rFonts w:ascii="Calibri" w:eastAsia="Times New Roman" w:hAnsi="Calibri" w:cs="Calibri"/>
+                <w:color w:val="000000"/>
+                <w:lang w:eastAsia="en-ZA" w:bidi="ar-SA"/>
+              </w:rPr>
+              <w:t>Binary</w:t>
+            </w:r>
+          </w:p>
+        </w:tc>
+        <w:tc>
+          <w:tcPr>
+            <w:tcW w:w="13281" w:type="dxa"/>
+            <w:tcBorders>
+              <w:top w:val="nil"/>
+              <w:left w:val="nil"/>
+              <w:bottom w:val="nil"/>
+              <w:right w:val="nil"/>
+            </w:tcBorders>
+            <w:shd w:val="clear" w:color="auto" w:fill="auto"/>
+            <w:noWrap/>
+            <w:vAlign w:val="bottom"/>
+            <w:hideMark/>
+          </w:tcPr>
+          <w:p>
+            <w:pPr>
+              <w:spacing w:after="0" w:line="240" w:lineRule="auto"/>
+              <w:rPr>
+                <w:rFonts w:ascii="Calibri" w:eastAsia="Times New Roman" w:hAnsi="Calibri" w:cs="Calibri"/>
+                <w:color w:val="000000"/>
+                <w:lang w:eastAsia="en-ZA" w:bidi="ar-SA"/>
+              </w:rPr>
+            </w:pPr>
+            <w:r>
+              <w:rPr>
+                <w:rFonts w:ascii="Calibri" w:eastAsia="Times New Roman" w:hAnsi="Calibri" w:cs="Calibri"/>
+                <w:color w:val="000000"/>
+                <w:lang w:eastAsia="en-ZA" w:bidi="ar-SA"/>
+              </w:rPr>
+              <w:t>Has degree (0 = no, 1 = yes)</w:t>
+            </w:r>
+          </w:p>
+        </w:tc>
+      </w:tr>
+      <w:tr>
+        <w:trPr>
+          <w:trHeight w:val="300"/>
+        </w:trPr>
+        <w:tc>
+          <w:tcPr>
+            <w:tcW w:w="1420" w:type="dxa"/>
+            <w:tcBorders>
+              <w:top w:val="nil"/>
+              <w:left w:val="nil"/>
+              <w:bottom w:val="nil"/>
+              <w:right w:val="nil"/>
+            </w:tcBorders>
+            <w:shd w:val="clear" w:color="auto" w:fill="auto"/>
+            <w:noWrap/>
+            <w:vAlign w:val="bottom"/>
+            <w:hideMark/>
+          </w:tcPr>
+          <w:p>
+            <w:pPr>
+              <w:spacing w:after="0" w:line="240" w:lineRule="auto"/>
+              <w:rPr>
+                <w:rFonts w:ascii="Calibri" w:eastAsia="Times New Roman" w:hAnsi="Calibri" w:cs="Calibri"/>
+                <w:color w:val="000000"/>
+                <w:lang w:eastAsia="en-ZA" w:bidi="ar-SA"/>
+              </w:rPr>
+            </w:pPr>
+            <w:proofErr w:type="spellStart"/>
+            <w:r>
+              <w:rPr>
+                <w:rFonts w:ascii="Calibri" w:eastAsia="Times New Roman" w:hAnsi="Calibri" w:cs="Calibri"/>
+                <w:color w:val="000000"/>
+                <w:lang w:eastAsia="en-ZA" w:bidi="ar-SA"/>
+              </w:rPr>
+              <w:t>otherqual</w:t>
+            </w:r>
+            <w:proofErr w:type="spellEnd"/>
+          </w:p>
+        </w:tc>
+        <w:tc>
+          <w:tcPr>
+            <w:tcW w:w="1420" w:type="dxa"/>
+            <w:tcBorders>
+              <w:top w:val="nil"/>
+              <w:left w:val="nil"/>
+              <w:bottom w:val="nil"/>
+              <w:right w:val="nil"/>
+            </w:tcBorders>
+            <w:shd w:val="clear" w:color="auto" w:fill="auto"/>
+            <w:noWrap/>
+            <w:vAlign w:val="bottom"/>
+            <w:hideMark/>
+          </w:tcPr>
+          <w:p>
+            <w:pPr>
+              <w:spacing w:after="0" w:line="240" w:lineRule="auto"/>
+              <w:rPr>
+                <w:rFonts w:ascii="Calibri" w:eastAsia="Times New Roman" w:hAnsi="Calibri" w:cs="Calibri"/>
+                <w:color w:val="000000"/>
+                <w:lang w:eastAsia="en-ZA" w:bidi="ar-SA"/>
+              </w:rPr>
+            </w:pPr>
+            <w:r>
+              <w:rPr>
+                <w:rFonts w:ascii="Calibri" w:eastAsia="Times New Roman" w:hAnsi="Calibri" w:cs="Calibri"/>
+                <w:color w:val="000000"/>
+                <w:lang w:eastAsia="en-ZA" w:bidi="ar-SA"/>
+              </w:rPr>
+              <w:t>Binary</w:t>
+            </w:r>
+          </w:p>
+        </w:tc>
+        <w:tc>
+          <w:tcPr>
+            <w:tcW w:w="13281" w:type="dxa"/>
+            <w:tcBorders>
+              <w:top w:val="nil"/>
+              <w:left w:val="nil"/>
+              <w:bottom w:val="nil"/>
+              <w:right w:val="nil"/>
+            </w:tcBorders>
+            <w:shd w:val="clear" w:color="auto" w:fill="auto"/>
+            <w:noWrap/>
+            <w:vAlign w:val="bottom"/>
+            <w:hideMark/>
+          </w:tcPr>
+          <w:p>
+            <w:pPr>
+              <w:spacing w:after="0" w:line="240" w:lineRule="auto"/>
+              <w:rPr>
+                <w:rFonts w:ascii="Calibri" w:eastAsia="Times New Roman" w:hAnsi="Calibri" w:cs="Calibri"/>
+                <w:color w:val="000000"/>
+                <w:lang w:eastAsia="en-ZA" w:bidi="ar-SA"/>
+              </w:rPr>
+            </w:pPr>
+            <w:r>
+              <w:rPr>
+                <w:rFonts w:ascii="Calibri" w:eastAsia="Times New Roman" w:hAnsi="Calibri" w:cs="Calibri"/>
+                <w:color w:val="000000"/>
+                <w:lang w:eastAsia="en-ZA" w:bidi="ar-SA"/>
+              </w:rPr>
+              <w:t>Has other post-secondary qualification (0 = no, 1 = yes)</w:t>
+            </w:r>
+          </w:p>
+        </w:tc>
+      </w:tr>
+      <w:tr>
+        <w:trPr>
+          <w:trHeight w:val="300"/>
+        </w:trPr>
+        <w:tc>
+          <w:tcPr>
+            <w:tcW w:w="1420" w:type="dxa"/>
+            <w:tcBorders>
+              <w:top w:val="nil"/>
+              <w:left w:val="nil"/>
+              <w:bottom w:val="nil"/>
+              <w:right w:val="nil"/>
+            </w:tcBorders>
+            <w:shd w:val="clear" w:color="auto" w:fill="auto"/>
+            <w:noWrap/>
+            <w:vAlign w:val="bottom"/>
+            <w:hideMark/>
+          </w:tcPr>
+          <w:p>
+            <w:pPr>
+              <w:spacing w:after="0" w:line="240" w:lineRule="auto"/>
+              <w:rPr>
+                <w:rFonts w:ascii="Calibri" w:eastAsia="Times New Roman" w:hAnsi="Calibri" w:cs="Calibri"/>
+                <w:color w:val="000000"/>
+                <w:lang w:eastAsia="en-ZA" w:bidi="ar-SA"/>
+              </w:rPr>
+            </w:pPr>
+            <w:r>
+              <w:rPr>
+                <w:rFonts w:ascii="Calibri" w:eastAsia="Times New Roman" w:hAnsi="Calibri" w:cs="Calibri"/>
+                <w:color w:val="000000"/>
+                <w:lang w:eastAsia="en-ZA" w:bidi="ar-SA"/>
+              </w:rPr>
+              <w:t>position</w:t>
+            </w:r>
+          </w:p>
+        </w:tc>
+        <w:tc>
+          <w:tcPr>
+            <w:tcW w:w="1420" w:type="dxa"/>
+            <w:tcBorders>
+              <w:top w:val="nil"/>
+              <w:left w:val="nil"/>
+              <w:bottom w:val="nil"/>
+              <w:right w:val="nil"/>
+            </w:tcBorders>
+            <w:shd w:val="clear" w:color="auto" w:fill="auto"/>
+            <w:noWrap/>
+            <w:vAlign w:val="bottom"/>
+            <w:hideMark/>
+          </w:tcPr>
+          <w:p>
+            <w:pPr>
+              <w:spacing w:after="0" w:line="240" w:lineRule="auto"/>
+              <w:rPr>
+                <w:rFonts w:ascii="Calibri" w:eastAsia="Times New Roman" w:hAnsi="Calibri" w:cs="Calibri"/>
+                <w:color w:val="000000"/>
+                <w:lang w:eastAsia="en-ZA" w:bidi="ar-SA"/>
+              </w:rPr>
+            </w:pPr>
+            <w:r>
+              <w:rPr>
+                <w:rFonts w:ascii="Calibri" w:eastAsia="Times New Roman" w:hAnsi="Calibri" w:cs="Calibri"/>
+                <w:color w:val="000000"/>
+                <w:lang w:eastAsia="en-ZA" w:bidi="ar-SA"/>
+              </w:rPr>
+              <w:t>Categorical</w:t>
+            </w:r>
+          </w:p>
+        </w:tc>
+        <w:tc>
+          <w:tcPr>
+            <w:tcW w:w="13281" w:type="dxa"/>
+            <w:tcBorders>
+              <w:top w:val="nil"/>
+              <w:left w:val="nil"/>
+              <w:bottom w:val="nil"/>
+              <w:right w:val="nil"/>
+            </w:tcBorders>
+            <w:shd w:val="clear" w:color="auto" w:fill="auto"/>
+            <w:noWrap/>
+            <w:vAlign w:val="bottom"/>
+            <w:hideMark/>
+          </w:tcPr>
+          <w:p>
+            <w:pPr>
+              <w:spacing w:after="0" w:line="240" w:lineRule="auto"/>
+              <w:rPr>
+                <w:rFonts w:ascii="Calibri" w:eastAsia="Times New Roman" w:hAnsi="Calibri" w:cs="Calibri"/>
+                <w:color w:val="000000"/>
+                <w:lang w:eastAsia="en-ZA" w:bidi="ar-SA"/>
+              </w:rPr>
+            </w:pPr>
+            <w:r>
+              <w:rPr>
+                <w:rFonts w:ascii="Calibri" w:eastAsia="Times New Roman" w:hAnsi="Calibri" w:cs="Calibri"/>
+                <w:color w:val="000000"/>
+                <w:lang w:eastAsia="en-ZA" w:bidi="ar-SA"/>
+              </w:rPr>
+              <w:t>Position (1 = Junior Employee, 2 = Manager, 3 = Executive)</w:t>
+            </w:r>
+          </w:p>
+        </w:tc>
+      </w:tr>
+      <w:tr>
+        <w:trPr>
+          <w:trHeight w:val="300"/>
+        </w:trPr>
+        <w:tc>
+          <w:tcPr>
+            <w:tcW w:w="1420" w:type="dxa"/>
+            <w:tcBorders>
+              <w:top w:val="nil"/>
+              <w:left w:val="nil"/>
+              <w:bottom w:val="nil"/>
+              <w:right w:val="nil"/>
+            </w:tcBorders>
+            <w:shd w:val="clear" w:color="auto" w:fill="auto"/>
+            <w:noWrap/>
+            <w:vAlign w:val="bottom"/>
+            <w:hideMark/>
+          </w:tcPr>
+          <w:p>
+            <w:pPr>
+              <w:spacing w:after="0" w:line="240" w:lineRule="auto"/>
+              <w:rPr>
+                <w:rFonts w:ascii="Calibri" w:eastAsia="Times New Roman" w:hAnsi="Calibri" w:cs="Calibri"/>
+                <w:color w:val="000000"/>
+                <w:lang w:eastAsia="en-ZA" w:bidi="ar-SA"/>
+              </w:rPr>
+            </w:pPr>
+            <w:r>
+              <w:rPr>
+                <w:rFonts w:ascii="Calibri" w:eastAsia="Times New Roman" w:hAnsi="Calibri" w:cs="Calibri"/>
+                <w:color w:val="000000"/>
+                <w:lang w:eastAsia="en-ZA" w:bidi="ar-SA"/>
+              </w:rPr>
+              <w:t>male</w:t>
+            </w:r>
+          </w:p>
+        </w:tc>
+        <w:tc>
+          <w:tcPr>
+            <w:tcW w:w="1420" w:type="dxa"/>
+            <w:tcBorders>
+              <w:top w:val="nil"/>
+              <w:left w:val="nil"/>
+              <w:bottom w:val="nil"/>
+              <w:right w:val="nil"/>
+            </w:tcBorders>
+            <w:shd w:val="clear" w:color="auto" w:fill="auto"/>
+            <w:noWrap/>
+            <w:vAlign w:val="bottom"/>
+            <w:hideMark/>
+          </w:tcPr>
+          <w:p>
+            <w:pPr>
+              <w:spacing w:after="0" w:line="240" w:lineRule="auto"/>
+              <w:rPr>
+                <w:rFonts w:ascii="Calibri" w:eastAsia="Times New Roman" w:hAnsi="Calibri" w:cs="Calibri"/>
+                <w:color w:val="000000"/>
+                <w:lang w:eastAsia="en-ZA" w:bidi="ar-SA"/>
+              </w:rPr>
+            </w:pPr>
+            <w:r>
+              <w:rPr>
+                <w:rFonts w:ascii="Calibri" w:eastAsia="Times New Roman" w:hAnsi="Calibri" w:cs="Calibri"/>
+                <w:color w:val="000000"/>
+                <w:lang w:eastAsia="en-ZA" w:bidi="ar-SA"/>
+              </w:rPr>
+              <w:t>Binary</w:t>
+            </w:r>
+          </w:p>
+        </w:tc>
+        <w:tc>
+          <w:tcPr>
+            <w:tcW w:w="13281" w:type="dxa"/>
+            <w:tcBorders>
+              <w:top w:val="nil"/>
+              <w:left w:val="nil"/>
+              <w:bottom w:val="nil"/>
+              <w:right w:val="nil"/>
+            </w:tcBorders>
+            <w:shd w:val="clear" w:color="auto" w:fill="auto"/>
+            <w:noWrap/>
+            <w:vAlign w:val="bottom"/>
+            <w:hideMark/>
+          </w:tcPr>
+          <w:p>
+            <w:pPr>
+              <w:spacing w:after="0" w:line="240" w:lineRule="auto"/>
+              <w:rPr>
+                <w:rFonts w:ascii="Calibri" w:eastAsia="Times New Roman" w:hAnsi="Calibri" w:cs="Calibri"/>
+                <w:color w:val="000000"/>
+                <w:lang w:eastAsia="en-ZA" w:bidi="ar-SA"/>
+              </w:rPr>
+            </w:pPr>
+            <w:r>
+              <w:rPr>
+                <w:rFonts w:ascii="Calibri" w:eastAsia="Times New Roman" w:hAnsi="Calibri" w:cs="Calibri"/>
+                <w:color w:val="000000"/>
+                <w:lang w:eastAsia="en-ZA" w:bidi="ar-SA"/>
+              </w:rPr>
+              <w:t>0 = no, 1 = yes</w:t>
+            </w:r>
+          </w:p>
+        </w:tc>
+      </w:tr>
+      <w:tr>
+        <w:trPr>
+          <w:trHeight w:val="300"/>
+        </w:trPr>
+        <w:tc>
+          <w:tcPr>
+            <w:tcW w:w="1420" w:type="dxa"/>
+            <w:tcBorders>
+              <w:top w:val="nil"/>
+              <w:left w:val="nil"/>
+              <w:bottom w:val="nil"/>
+              <w:right w:val="nil"/>
+            </w:tcBorders>
+            <w:shd w:val="clear" w:color="auto" w:fill="auto"/>
+            <w:noWrap/>
+            <w:vAlign w:val="bottom"/>
+            <w:hideMark/>
+          </w:tcPr>
+          <w:p>
+            <w:pPr>
+              <w:spacing w:after="0" w:line="240" w:lineRule="auto"/>
+              <w:rPr>
+                <w:rFonts w:ascii="Calibri" w:eastAsia="Times New Roman" w:hAnsi="Calibri" w:cs="Calibri"/>
+                <w:color w:val="000000"/>
+                <w:lang w:eastAsia="en-ZA" w:bidi="ar-SA"/>
+              </w:rPr>
+            </w:pPr>
+            <w:r>
+              <w:rPr>
+                <w:rFonts w:ascii="Calibri" w:eastAsia="Times New Roman" w:hAnsi="Calibri" w:cs="Calibri"/>
+                <w:color w:val="000000"/>
+                <w:lang w:eastAsia="en-ZA" w:bidi="ar-SA"/>
+              </w:rPr>
+              <w:t>Field</w:t>
+            </w:r>
+          </w:p>
+        </w:tc>
+        <w:tc>
+          <w:tcPr>
+            <w:tcW w:w="1420" w:type="dxa"/>
+            <w:tcBorders>
+              <w:top w:val="nil"/>
+              <w:left w:val="nil"/>
+              <w:bottom w:val="nil"/>
+              <w:right w:val="nil"/>
+            </w:tcBorders>
+            <w:shd w:val="clear" w:color="auto" w:fill="auto"/>
+            <w:noWrap/>
+            <w:vAlign w:val="bottom"/>
+            <w:hideMark/>
+          </w:tcPr>
+          <w:p>
+            <w:pPr>
+              <w:spacing w:after="0" w:line="240" w:lineRule="auto"/>
+              <w:rPr>
+                <w:rFonts w:ascii="Calibri" w:eastAsia="Times New Roman" w:hAnsi="Calibri" w:cs="Calibri"/>
+                <w:color w:val="000000"/>
+                <w:lang w:eastAsia="en-ZA" w:bidi="ar-SA"/>
+              </w:rPr>
+            </w:pPr>
+            <w:r>
+              <w:rPr>
+                <w:rFonts w:ascii="Calibri" w:eastAsia="Times New Roman" w:hAnsi="Calibri" w:cs="Calibri"/>
+                <w:color w:val="000000"/>
+                <w:lang w:eastAsia="en-ZA" w:bidi="ar-SA"/>
+              </w:rPr>
+              <w:t>Categorical</w:t>
+            </w:r>
+          </w:p>
+        </w:tc>
+        <w:tc>
+          <w:tcPr>
+            <w:tcW w:w="13281" w:type="dxa"/>
+            <w:tcBorders>
+              <w:top w:val="nil"/>
+              <w:left w:val="nil"/>
+              <w:bottom w:val="nil"/>
+              <w:right w:val="nil"/>
+            </w:tcBorders>
+            <w:shd w:val="clear" w:color="auto" w:fill="auto"/>
+            <w:noWrap/>
+            <w:vAlign w:val="bottom"/>
+            <w:hideMark/>
+          </w:tcPr>
+          <w:p>
+            <w:pPr>
+              <w:spacing w:after="0" w:line="240" w:lineRule="auto"/>
+              <w:rPr>
+                <w:rFonts w:ascii="Calibri" w:eastAsia="Times New Roman" w:hAnsi="Calibri" w:cs="Calibri"/>
+                <w:color w:val="000000"/>
+                <w:lang w:eastAsia="en-ZA" w:bidi="ar-SA"/>
+              </w:rPr>
+            </w:pPr>
+            <w:r>
+              <w:rPr>
+                <w:rFonts w:ascii="Calibri" w:eastAsia="Times New Roman" w:hAnsi="Calibri" w:cs="Calibri"/>
+                <w:color w:val="000000"/>
+                <w:lang w:eastAsia="en-ZA" w:bidi="ar-SA"/>
+              </w:rPr>
+              <w:t>Field of work (1 = Engineering, 2 = Finance, 3 = Human Resources, 4 = Marketing)</w:t>
+            </w:r>
+          </w:p>
+        </w:tc>
+      </w:tr>
+      <w:tr>
+        <w:trPr>
+          <w:trHeight w:val="300"/>
+        </w:trPr>
+        <w:tc>
+          <w:tcPr>
+            <w:tcW w:w="1420" w:type="dxa"/>
+            <w:tcBorders>
+              <w:top w:val="nil"/>
+              <w:left w:val="nil"/>
+              <w:bottom w:val="nil"/>
+              <w:right w:val="nil"/>
+            </w:tcBorders>
+            <w:shd w:val="clear" w:color="auto" w:fill="auto"/>
+            <w:noWrap/>
+            <w:vAlign w:val="bottom"/>
+            <w:hideMark/>
+          </w:tcPr>
+          <w:p>
+            <w:pPr>
+              <w:spacing w:after="0" w:line="240" w:lineRule="auto"/>
+              <w:rPr>
+                <w:rFonts w:ascii="Calibri" w:eastAsia="Times New Roman" w:hAnsi="Calibri" w:cs="Calibri"/>
+                <w:color w:val="000000"/>
+                <w:lang w:eastAsia="en-ZA" w:bidi="ar-SA"/>
+              </w:rPr>
+            </w:pPr>
+            <w:proofErr w:type="spellStart"/>
+            <w:r>
+              <w:rPr>
+                <w:rFonts w:ascii="Calibri" w:eastAsia="Times New Roman" w:hAnsi="Calibri" w:cs="Calibri"/>
+                <w:color w:val="000000"/>
+                <w:lang w:eastAsia="en-ZA" w:bidi="ar-SA"/>
+              </w:rPr>
+              <w:t>yearsabs</w:t>
+            </w:r>
+            <w:proofErr w:type="spellEnd"/>
+          </w:p>
+        </w:tc>
+        <w:tc>
+          <w:tcPr>
+            <w:tcW w:w="1420" w:type="dxa"/>
+            <w:tcBorders>
+              <w:top w:val="nil"/>
+              <w:left w:val="nil"/>
+              <w:bottom w:val="nil"/>
+              <w:right w:val="nil"/>
+            </w:tcBorders>
+            <w:shd w:val="clear" w:color="auto" w:fill="auto"/>
+            <w:noWrap/>
+            <w:vAlign w:val="bottom"/>
+            <w:hideMark/>
+          </w:tcPr>
+          <w:p>
+            <w:pPr>
+              <w:spacing w:after="0" w:line="240" w:lineRule="auto"/>
+              <w:rPr>
+                <w:rFonts w:ascii="Calibri" w:eastAsia="Times New Roman" w:hAnsi="Calibri" w:cs="Calibri"/>
+                <w:color w:val="000000"/>
+                <w:lang w:eastAsia="en-ZA" w:bidi="ar-SA"/>
+              </w:rPr>
+            </w:pPr>
+            <w:r>
+              <w:rPr>
+                <w:rFonts w:ascii="Calibri" w:eastAsia="Times New Roman" w:hAnsi="Calibri" w:cs="Calibri"/>
+                <w:color w:val="000000"/>
+                <w:lang w:eastAsia="en-ZA" w:bidi="ar-SA"/>
+              </w:rPr>
+              <w:t>Continuous</w:t>
+            </w:r>
+          </w:p>
+        </w:tc>
+        <w:tc>
+          <w:tcPr>
+            <w:tcW w:w="13281" w:type="dxa"/>
+            <w:tcBorders>
+              <w:top w:val="nil"/>
+              <w:left w:val="nil"/>
+              <w:bottom w:val="nil"/>
+              <w:right w:val="nil"/>
+            </w:tcBorders>
+            <w:shd w:val="clear" w:color="auto" w:fill="auto"/>
+            <w:noWrap/>
+            <w:vAlign w:val="bottom"/>
+            <w:hideMark/>
+          </w:tcPr>
+          <w:p>
+            <w:pPr>
+              <w:spacing w:after="0" w:line="240" w:lineRule="auto"/>
+              <w:rPr>
+                <w:rFonts w:ascii="Calibri" w:eastAsia="Times New Roman" w:hAnsi="Calibri" w:cs="Calibri"/>
+                <w:color w:val="000000"/>
+                <w:lang w:eastAsia="en-ZA" w:bidi="ar-SA"/>
+              </w:rPr>
+            </w:pPr>
+            <w:r>
+              <w:rPr>
+                <w:rFonts w:ascii="Calibri" w:eastAsia="Times New Roman" w:hAnsi="Calibri" w:cs="Calibri"/>
+                <w:color w:val="000000"/>
+                <w:lang w:eastAsia="en-ZA" w:bidi="ar-SA"/>
+              </w:rPr>
+              <w:t>Years absent from work (e.g. due to illness / child rearing / personal reasons)</w:t>
+            </w:r>
+          </w:p>
+        </w:tc>
+      </w:tr>
+    </w:tbl>
     <w:p>
       <w:pPr>
         <w:pStyle w:val="NoSpacing"/>
@@ -5552,7 +6795,7 @@
 </file>
 
 <file path=customXml/itemProps1.xml><?xml version="1.0" encoding="utf-8"?>
-<ds:datastoreItem xmlns:ds="http://schemas.openxmlformats.org/officeDocument/2006/customXml" ds:itemID="{7776214F-5D87-4FD5-884D-7A43AA4591FC}">
+<ds:datastoreItem xmlns:ds="http://schemas.openxmlformats.org/officeDocument/2006/customXml" ds:itemID="{401ECD8D-F8B8-4159-A15F-318D91737961}">
   <ds:schemaRefs>
     <ds:schemaRef ds:uri="http://schemas.openxmlformats.org/officeDocument/2006/bibliography"/>
   </ds:schemaRefs>

</xml_diff>